<commit_message>
Added fire occurances data and updated the summary document
</commit_message>
<xml_diff>
--- a/Summary_Document.docx
+++ b/Summary_Document.docx
@@ -243,6 +243,82 @@
     </w:p>
     <w:p>
       <w:pPr>
+        <w:tabs>
+          <w:tab w:val="left" w:pos="916"/>
+          <w:tab w:val="left" w:pos="1832"/>
+          <w:tab w:val="left" w:pos="2748"/>
+          <w:tab w:val="left" w:pos="3664"/>
+          <w:tab w:val="left" w:pos="4580"/>
+          <w:tab w:val="left" w:pos="5496"/>
+          <w:tab w:val="left" w:pos="6412"/>
+          <w:tab w:val="left" w:pos="7328"/>
+          <w:tab w:val="left" w:pos="8244"/>
+          <w:tab w:val="left" w:pos="9160"/>
+          <w:tab w:val="left" w:pos="10076"/>
+          <w:tab w:val="left" w:pos="10992"/>
+          <w:tab w:val="left" w:pos="11908"/>
+          <w:tab w:val="left" w:pos="12824"/>
+          <w:tab w:val="left" w:pos="13740"/>
+          <w:tab w:val="left" w:pos="14656"/>
+        </w:tabs>
+        <w:spacing w:after="0" w:line="240" w:lineRule="auto"/>
+        <w:rPr>
+          <w:rFonts w:ascii="Courier New" w:eastAsia="Times New Roman" w:hAnsi="Courier New" w:cs="Courier New"/>
+          <w:sz w:val="20"/>
+          <w:szCs w:val="20"/>
+          <w:lang w:eastAsia="en-IN"/>
+        </w:rPr>
+      </w:pPr>
+      <w:r>
+        <w:rPr>
+          <w:rFonts w:ascii="Courier New" w:eastAsia="Times New Roman" w:hAnsi="Courier New" w:cs="Courier New"/>
+          <w:sz w:val="20"/>
+          <w:szCs w:val="20"/>
+          <w:lang w:eastAsia="en-IN"/>
+        </w:rPr>
+        <w:t>Delhi lockdown dates in 2021 from April 19 onwards</w:t>
+      </w:r>
+    </w:p>
+    <w:p>
+      <w:pPr>
+        <w:tabs>
+          <w:tab w:val="left" w:pos="916"/>
+          <w:tab w:val="left" w:pos="1832"/>
+          <w:tab w:val="left" w:pos="2748"/>
+          <w:tab w:val="left" w:pos="3664"/>
+          <w:tab w:val="left" w:pos="4580"/>
+          <w:tab w:val="left" w:pos="5496"/>
+          <w:tab w:val="left" w:pos="6412"/>
+          <w:tab w:val="left" w:pos="7328"/>
+          <w:tab w:val="left" w:pos="8244"/>
+          <w:tab w:val="left" w:pos="9160"/>
+          <w:tab w:val="left" w:pos="10076"/>
+          <w:tab w:val="left" w:pos="10992"/>
+          <w:tab w:val="left" w:pos="11908"/>
+          <w:tab w:val="left" w:pos="12824"/>
+          <w:tab w:val="left" w:pos="13740"/>
+          <w:tab w:val="left" w:pos="14656"/>
+        </w:tabs>
+        <w:spacing w:after="0" w:line="240" w:lineRule="auto"/>
+        <w:rPr>
+          <w:rFonts w:ascii="Courier New" w:eastAsia="Times New Roman" w:hAnsi="Courier New" w:cs="Courier New"/>
+          <w:sz w:val="20"/>
+          <w:szCs w:val="20"/>
+          <w:lang w:eastAsia="en-IN"/>
+        </w:rPr>
+      </w:pPr>
+      <w:r>
+        <w:rPr>
+          <w:rFonts w:ascii="Courier New" w:eastAsia="Times New Roman" w:hAnsi="Courier New" w:cs="Courier New"/>
+          <w:sz w:val="20"/>
+          <w:szCs w:val="20"/>
+          <w:lang w:eastAsia="en-IN"/>
+        </w:rPr>
+        <w:t>https://www.thehindu.com/news/cities/Delhi/delhi-lockdown-extended-till-may-31/article34625962.ece</w:t>
+      </w:r>
+    </w:p>
+    <w:p>
+      <w:pPr>
         <w:pStyle w:val="Heading1"/>
         <w:rPr>
           <w:lang w:val="en-US"/>
@@ -265,7 +341,19 @@
         <w:rPr>
           <w:lang w:val="en-US"/>
         </w:rPr>
-        <w:t>Air quality index in a region can be dependent on multiple factors. Among them, forest cover, industries and highways are the factors which I have considered as driving factors.</w:t>
+        <w:t>Air quality index in a region can be dependent on multiple factors. Among them, forest cover, industries and highways are the factors which have</w:t>
+      </w:r>
+      <w:r>
+        <w:rPr>
+          <w:lang w:val="en-US"/>
+        </w:rPr>
+        <w:t xml:space="preserve"> been</w:t>
+      </w:r>
+      <w:r>
+        <w:rPr>
+          <w:lang w:val="en-US"/>
+        </w:rPr>
+        <w:t xml:space="preserve"> considered as driving factors.</w:t>
       </w:r>
       <w:r>
         <w:rPr>
@@ -412,7 +500,19 @@
         <w:rPr>
           <w:lang w:val="en-US"/>
         </w:rPr>
-        <w:t xml:space="preserve"> april)</w:t>
+        <w:t xml:space="preserve"> </w:t>
+      </w:r>
+      <w:r>
+        <w:rPr>
+          <w:lang w:val="en-US"/>
+        </w:rPr>
+        <w:t>A</w:t>
+      </w:r>
+      <w:r>
+        <w:rPr>
+          <w:lang w:val="en-US"/>
+        </w:rPr>
+        <w:t>pril)</w:t>
       </w:r>
       <w:r>
         <w:rPr>
@@ -437,7 +537,19 @@
         <w:rPr>
           <w:lang w:val="en-US"/>
         </w:rPr>
-        <w:t xml:space="preserve"> april)</w:t>
+        <w:t xml:space="preserve"> </w:t>
+      </w:r>
+      <w:r>
+        <w:rPr>
+          <w:lang w:val="en-US"/>
+        </w:rPr>
+        <w:t>A</w:t>
+      </w:r>
+      <w:r>
+        <w:rPr>
+          <w:lang w:val="en-US"/>
+        </w:rPr>
+        <w:t>pril)</w:t>
       </w:r>
       <w:r>
         <w:rPr>
@@ -448,10 +560,1478 @@
     </w:p>
     <w:p>
       <w:pPr>
-        <w:rPr>
-          <w:lang w:val="en-US"/>
-        </w:rPr>
-      </w:pPr>
+        <w:pStyle w:val="HTMLPreformatted"/>
+      </w:pPr>
+      <w:r>
+        <w:t>Lockdown Date:  2021-04-19 00:00:00</w:t>
+      </w:r>
+    </w:p>
+    <w:p>
+      <w:pPr>
+        <w:tabs>
+          <w:tab w:val="left" w:pos="916"/>
+          <w:tab w:val="left" w:pos="1832"/>
+          <w:tab w:val="left" w:pos="2748"/>
+          <w:tab w:val="left" w:pos="3664"/>
+          <w:tab w:val="left" w:pos="4580"/>
+          <w:tab w:val="left" w:pos="5496"/>
+          <w:tab w:val="left" w:pos="6412"/>
+          <w:tab w:val="left" w:pos="7328"/>
+          <w:tab w:val="left" w:pos="8244"/>
+          <w:tab w:val="left" w:pos="9160"/>
+          <w:tab w:val="left" w:pos="10076"/>
+          <w:tab w:val="left" w:pos="10992"/>
+          <w:tab w:val="left" w:pos="11908"/>
+          <w:tab w:val="left" w:pos="12824"/>
+          <w:tab w:val="left" w:pos="13740"/>
+          <w:tab w:val="left" w:pos="14656"/>
+        </w:tabs>
+        <w:spacing w:after="0" w:line="240" w:lineRule="auto"/>
+        <w:rPr>
+          <w:rFonts w:ascii="Courier New" w:eastAsia="Times New Roman" w:hAnsi="Courier New" w:cs="Courier New"/>
+          <w:sz w:val="20"/>
+          <w:szCs w:val="20"/>
+          <w:lang w:eastAsia="en-IN"/>
+        </w:rPr>
+      </w:pPr>
+      <w:r>
+        <w:rPr>
+          <w:rFonts w:ascii="Courier New" w:eastAsia="Times New Roman" w:hAnsi="Courier New" w:cs="Courier New"/>
+          <w:sz w:val="20"/>
+          <w:szCs w:val="20"/>
+          <w:lang w:eastAsia="en-IN"/>
+        </w:rPr>
+        <w:t>Locations Mean AQI</w:t>
+      </w:r>
+    </w:p>
+    <w:p>
+      <w:pPr>
+        <w:tabs>
+          <w:tab w:val="left" w:pos="916"/>
+          <w:tab w:val="left" w:pos="1832"/>
+          <w:tab w:val="left" w:pos="2748"/>
+          <w:tab w:val="left" w:pos="3664"/>
+          <w:tab w:val="left" w:pos="4580"/>
+          <w:tab w:val="left" w:pos="5496"/>
+          <w:tab w:val="left" w:pos="6412"/>
+          <w:tab w:val="left" w:pos="7328"/>
+          <w:tab w:val="left" w:pos="8244"/>
+          <w:tab w:val="left" w:pos="9160"/>
+          <w:tab w:val="left" w:pos="10076"/>
+          <w:tab w:val="left" w:pos="10992"/>
+          <w:tab w:val="left" w:pos="11908"/>
+          <w:tab w:val="left" w:pos="12824"/>
+          <w:tab w:val="left" w:pos="13740"/>
+          <w:tab w:val="left" w:pos="14656"/>
+        </w:tabs>
+        <w:spacing w:after="0" w:line="240" w:lineRule="auto"/>
+        <w:rPr>
+          <w:rFonts w:ascii="Courier New" w:eastAsia="Times New Roman" w:hAnsi="Courier New" w:cs="Courier New"/>
+          <w:sz w:val="20"/>
+          <w:szCs w:val="20"/>
+          <w:lang w:eastAsia="en-IN"/>
+        </w:rPr>
+      </w:pPr>
+      <w:r>
+        <w:rPr>
+          <w:rFonts w:ascii="Courier New" w:eastAsia="Times New Roman" w:hAnsi="Courier New" w:cs="Courier New"/>
+          <w:sz w:val="20"/>
+          <w:szCs w:val="20"/>
+          <w:lang w:eastAsia="en-IN"/>
+        </w:rPr>
+        <w:t>Mandir Marg, Delhi - DPCC=164.85</w:t>
+      </w:r>
+    </w:p>
+    <w:p>
+      <w:pPr>
+        <w:tabs>
+          <w:tab w:val="left" w:pos="916"/>
+          <w:tab w:val="left" w:pos="1832"/>
+          <w:tab w:val="left" w:pos="2748"/>
+          <w:tab w:val="left" w:pos="3664"/>
+          <w:tab w:val="left" w:pos="4580"/>
+          <w:tab w:val="left" w:pos="5496"/>
+          <w:tab w:val="left" w:pos="6412"/>
+          <w:tab w:val="left" w:pos="7328"/>
+          <w:tab w:val="left" w:pos="8244"/>
+          <w:tab w:val="left" w:pos="9160"/>
+          <w:tab w:val="left" w:pos="10076"/>
+          <w:tab w:val="left" w:pos="10992"/>
+          <w:tab w:val="left" w:pos="11908"/>
+          <w:tab w:val="left" w:pos="12824"/>
+          <w:tab w:val="left" w:pos="13740"/>
+          <w:tab w:val="left" w:pos="14656"/>
+        </w:tabs>
+        <w:spacing w:after="0" w:line="240" w:lineRule="auto"/>
+        <w:rPr>
+          <w:rFonts w:ascii="Courier New" w:eastAsia="Times New Roman" w:hAnsi="Courier New" w:cs="Courier New"/>
+          <w:sz w:val="20"/>
+          <w:szCs w:val="20"/>
+          <w:lang w:eastAsia="en-IN"/>
+        </w:rPr>
+      </w:pPr>
+      <w:r>
+        <w:rPr>
+          <w:rFonts w:ascii="Courier New" w:eastAsia="Times New Roman" w:hAnsi="Courier New" w:cs="Courier New"/>
+          <w:sz w:val="20"/>
+          <w:szCs w:val="20"/>
+          <w:lang w:eastAsia="en-IN"/>
+        </w:rPr>
+        <w:t>Chandni Chowk, Delhi - IITM=216.57142857142858</w:t>
+      </w:r>
+    </w:p>
+    <w:p>
+      <w:pPr>
+        <w:tabs>
+          <w:tab w:val="left" w:pos="916"/>
+          <w:tab w:val="left" w:pos="1832"/>
+          <w:tab w:val="left" w:pos="2748"/>
+          <w:tab w:val="left" w:pos="3664"/>
+          <w:tab w:val="left" w:pos="4580"/>
+          <w:tab w:val="left" w:pos="5496"/>
+          <w:tab w:val="left" w:pos="6412"/>
+          <w:tab w:val="left" w:pos="7328"/>
+          <w:tab w:val="left" w:pos="8244"/>
+          <w:tab w:val="left" w:pos="9160"/>
+          <w:tab w:val="left" w:pos="10076"/>
+          <w:tab w:val="left" w:pos="10992"/>
+          <w:tab w:val="left" w:pos="11908"/>
+          <w:tab w:val="left" w:pos="12824"/>
+          <w:tab w:val="left" w:pos="13740"/>
+          <w:tab w:val="left" w:pos="14656"/>
+        </w:tabs>
+        <w:spacing w:after="0" w:line="240" w:lineRule="auto"/>
+        <w:rPr>
+          <w:rFonts w:ascii="Courier New" w:eastAsia="Times New Roman" w:hAnsi="Courier New" w:cs="Courier New"/>
+          <w:sz w:val="20"/>
+          <w:szCs w:val="20"/>
+          <w:lang w:eastAsia="en-IN"/>
+        </w:rPr>
+      </w:pPr>
+      <w:r>
+        <w:rPr>
+          <w:rFonts w:ascii="Courier New" w:eastAsia="Times New Roman" w:hAnsi="Courier New" w:cs="Courier New"/>
+          <w:sz w:val="20"/>
+          <w:szCs w:val="20"/>
+          <w:lang w:eastAsia="en-IN"/>
+        </w:rPr>
+        <w:t>Loni, Ghaziabad - UPPCB=269.0</w:t>
+      </w:r>
+    </w:p>
+    <w:p>
+      <w:pPr>
+        <w:tabs>
+          <w:tab w:val="left" w:pos="916"/>
+          <w:tab w:val="left" w:pos="1832"/>
+          <w:tab w:val="left" w:pos="2748"/>
+          <w:tab w:val="left" w:pos="3664"/>
+          <w:tab w:val="left" w:pos="4580"/>
+          <w:tab w:val="left" w:pos="5496"/>
+          <w:tab w:val="left" w:pos="6412"/>
+          <w:tab w:val="left" w:pos="7328"/>
+          <w:tab w:val="left" w:pos="8244"/>
+          <w:tab w:val="left" w:pos="9160"/>
+          <w:tab w:val="left" w:pos="10076"/>
+          <w:tab w:val="left" w:pos="10992"/>
+          <w:tab w:val="left" w:pos="11908"/>
+          <w:tab w:val="left" w:pos="12824"/>
+          <w:tab w:val="left" w:pos="13740"/>
+          <w:tab w:val="left" w:pos="14656"/>
+        </w:tabs>
+        <w:spacing w:after="0" w:line="240" w:lineRule="auto"/>
+        <w:rPr>
+          <w:rFonts w:ascii="Courier New" w:eastAsia="Times New Roman" w:hAnsi="Courier New" w:cs="Courier New"/>
+          <w:sz w:val="20"/>
+          <w:szCs w:val="20"/>
+          <w:lang w:eastAsia="en-IN"/>
+        </w:rPr>
+      </w:pPr>
+    </w:p>
+    <w:p>
+      <w:pPr>
+        <w:tabs>
+          <w:tab w:val="left" w:pos="916"/>
+          <w:tab w:val="left" w:pos="1832"/>
+          <w:tab w:val="left" w:pos="2748"/>
+          <w:tab w:val="left" w:pos="3664"/>
+          <w:tab w:val="left" w:pos="4580"/>
+          <w:tab w:val="left" w:pos="5496"/>
+          <w:tab w:val="left" w:pos="6412"/>
+          <w:tab w:val="left" w:pos="7328"/>
+          <w:tab w:val="left" w:pos="8244"/>
+          <w:tab w:val="left" w:pos="9160"/>
+          <w:tab w:val="left" w:pos="10076"/>
+          <w:tab w:val="left" w:pos="10992"/>
+          <w:tab w:val="left" w:pos="11908"/>
+          <w:tab w:val="left" w:pos="12824"/>
+          <w:tab w:val="left" w:pos="13740"/>
+          <w:tab w:val="left" w:pos="14656"/>
+        </w:tabs>
+        <w:spacing w:after="0" w:line="240" w:lineRule="auto"/>
+        <w:rPr>
+          <w:rFonts w:ascii="Courier New" w:eastAsia="Times New Roman" w:hAnsi="Courier New" w:cs="Courier New"/>
+          <w:sz w:val="20"/>
+          <w:szCs w:val="20"/>
+          <w:lang w:eastAsia="en-IN"/>
+        </w:rPr>
+      </w:pPr>
+      <w:r>
+        <w:rPr>
+          <w:rFonts w:ascii="Courier New" w:eastAsia="Times New Roman" w:hAnsi="Courier New" w:cs="Courier New"/>
+          <w:sz w:val="20"/>
+          <w:szCs w:val="20"/>
+          <w:lang w:eastAsia="en-IN"/>
+        </w:rPr>
+        <w:t>Mean AQI after full lockdown period started</w:t>
+      </w:r>
+    </w:p>
+    <w:p>
+      <w:pPr>
+        <w:tabs>
+          <w:tab w:val="left" w:pos="916"/>
+          <w:tab w:val="left" w:pos="1832"/>
+          <w:tab w:val="left" w:pos="2748"/>
+          <w:tab w:val="left" w:pos="3664"/>
+          <w:tab w:val="left" w:pos="4580"/>
+          <w:tab w:val="left" w:pos="5496"/>
+          <w:tab w:val="left" w:pos="6412"/>
+          <w:tab w:val="left" w:pos="7328"/>
+          <w:tab w:val="left" w:pos="8244"/>
+          <w:tab w:val="left" w:pos="9160"/>
+          <w:tab w:val="left" w:pos="10076"/>
+          <w:tab w:val="left" w:pos="10992"/>
+          <w:tab w:val="left" w:pos="11908"/>
+          <w:tab w:val="left" w:pos="12824"/>
+          <w:tab w:val="left" w:pos="13740"/>
+          <w:tab w:val="left" w:pos="14656"/>
+        </w:tabs>
+        <w:spacing w:after="0" w:line="240" w:lineRule="auto"/>
+        <w:rPr>
+          <w:rFonts w:ascii="Courier New" w:eastAsia="Times New Roman" w:hAnsi="Courier New" w:cs="Courier New"/>
+          <w:sz w:val="20"/>
+          <w:szCs w:val="20"/>
+          <w:lang w:eastAsia="en-IN"/>
+        </w:rPr>
+      </w:pPr>
+      <w:r>
+        <w:rPr>
+          <w:rFonts w:ascii="Courier New" w:eastAsia="Times New Roman" w:hAnsi="Courier New" w:cs="Courier New"/>
+          <w:sz w:val="20"/>
+          <w:szCs w:val="20"/>
+          <w:lang w:eastAsia="en-IN"/>
+        </w:rPr>
+        <w:t>Mandir Marg, Delhi - DPCC=183.1</w:t>
+      </w:r>
+    </w:p>
+    <w:p>
+      <w:pPr>
+        <w:tabs>
+          <w:tab w:val="left" w:pos="916"/>
+          <w:tab w:val="left" w:pos="1832"/>
+          <w:tab w:val="left" w:pos="2748"/>
+          <w:tab w:val="left" w:pos="3664"/>
+          <w:tab w:val="left" w:pos="4580"/>
+          <w:tab w:val="left" w:pos="5496"/>
+          <w:tab w:val="left" w:pos="6412"/>
+          <w:tab w:val="left" w:pos="7328"/>
+          <w:tab w:val="left" w:pos="8244"/>
+          <w:tab w:val="left" w:pos="9160"/>
+          <w:tab w:val="left" w:pos="10076"/>
+          <w:tab w:val="left" w:pos="10992"/>
+          <w:tab w:val="left" w:pos="11908"/>
+          <w:tab w:val="left" w:pos="12824"/>
+          <w:tab w:val="left" w:pos="13740"/>
+          <w:tab w:val="left" w:pos="14656"/>
+        </w:tabs>
+        <w:spacing w:after="0" w:line="240" w:lineRule="auto"/>
+        <w:rPr>
+          <w:rFonts w:ascii="Courier New" w:eastAsia="Times New Roman" w:hAnsi="Courier New" w:cs="Courier New"/>
+          <w:sz w:val="20"/>
+          <w:szCs w:val="20"/>
+          <w:lang w:eastAsia="en-IN"/>
+        </w:rPr>
+      </w:pPr>
+      <w:r>
+        <w:rPr>
+          <w:rFonts w:ascii="Courier New" w:eastAsia="Times New Roman" w:hAnsi="Courier New" w:cs="Courier New"/>
+          <w:sz w:val="20"/>
+          <w:szCs w:val="20"/>
+          <w:lang w:eastAsia="en-IN"/>
+        </w:rPr>
+        <w:t>Chandni Chowk, Delhi - IITM=172.0</w:t>
+      </w:r>
+    </w:p>
+    <w:p>
+      <w:pPr>
+        <w:tabs>
+          <w:tab w:val="left" w:pos="916"/>
+          <w:tab w:val="left" w:pos="1832"/>
+          <w:tab w:val="left" w:pos="2748"/>
+          <w:tab w:val="left" w:pos="3664"/>
+          <w:tab w:val="left" w:pos="4580"/>
+          <w:tab w:val="left" w:pos="5496"/>
+          <w:tab w:val="left" w:pos="6412"/>
+          <w:tab w:val="left" w:pos="7328"/>
+          <w:tab w:val="left" w:pos="8244"/>
+          <w:tab w:val="left" w:pos="9160"/>
+          <w:tab w:val="left" w:pos="10076"/>
+          <w:tab w:val="left" w:pos="10992"/>
+          <w:tab w:val="left" w:pos="11908"/>
+          <w:tab w:val="left" w:pos="12824"/>
+          <w:tab w:val="left" w:pos="13740"/>
+          <w:tab w:val="left" w:pos="14656"/>
+        </w:tabs>
+        <w:spacing w:after="0" w:line="240" w:lineRule="auto"/>
+        <w:rPr>
+          <w:rFonts w:ascii="Courier New" w:eastAsia="Times New Roman" w:hAnsi="Courier New" w:cs="Courier New"/>
+          <w:sz w:val="20"/>
+          <w:szCs w:val="20"/>
+          <w:lang w:eastAsia="en-IN"/>
+        </w:rPr>
+      </w:pPr>
+      <w:r>
+        <w:rPr>
+          <w:rFonts w:ascii="Courier New" w:eastAsia="Times New Roman" w:hAnsi="Courier New" w:cs="Courier New"/>
+          <w:sz w:val="20"/>
+          <w:szCs w:val="20"/>
+          <w:lang w:eastAsia="en-IN"/>
+        </w:rPr>
+        <w:t>Loni, Ghaziabad - UPPCB=271.9166666666667</w:t>
+      </w:r>
+    </w:p>
+    <w:p>
+      <w:pPr>
+        <w:tabs>
+          <w:tab w:val="left" w:pos="916"/>
+          <w:tab w:val="left" w:pos="1832"/>
+          <w:tab w:val="left" w:pos="2748"/>
+          <w:tab w:val="left" w:pos="3664"/>
+          <w:tab w:val="left" w:pos="4580"/>
+          <w:tab w:val="left" w:pos="5496"/>
+          <w:tab w:val="left" w:pos="6412"/>
+          <w:tab w:val="left" w:pos="7328"/>
+          <w:tab w:val="left" w:pos="8244"/>
+          <w:tab w:val="left" w:pos="9160"/>
+          <w:tab w:val="left" w:pos="10076"/>
+          <w:tab w:val="left" w:pos="10992"/>
+          <w:tab w:val="left" w:pos="11908"/>
+          <w:tab w:val="left" w:pos="12824"/>
+          <w:tab w:val="left" w:pos="13740"/>
+          <w:tab w:val="left" w:pos="14656"/>
+        </w:tabs>
+        <w:spacing w:after="0" w:line="240" w:lineRule="auto"/>
+        <w:rPr>
+          <w:rFonts w:ascii="Courier New" w:eastAsia="Times New Roman" w:hAnsi="Courier New" w:cs="Courier New"/>
+          <w:sz w:val="20"/>
+          <w:szCs w:val="20"/>
+          <w:lang w:eastAsia="en-IN"/>
+        </w:rPr>
+      </w:pPr>
+    </w:p>
+    <w:p>
+      <w:pPr>
+        <w:tabs>
+          <w:tab w:val="left" w:pos="916"/>
+          <w:tab w:val="left" w:pos="1832"/>
+          <w:tab w:val="left" w:pos="2748"/>
+          <w:tab w:val="left" w:pos="3664"/>
+          <w:tab w:val="left" w:pos="4580"/>
+          <w:tab w:val="left" w:pos="5496"/>
+          <w:tab w:val="left" w:pos="6412"/>
+          <w:tab w:val="left" w:pos="7328"/>
+          <w:tab w:val="left" w:pos="8244"/>
+          <w:tab w:val="left" w:pos="9160"/>
+          <w:tab w:val="left" w:pos="10076"/>
+          <w:tab w:val="left" w:pos="10992"/>
+          <w:tab w:val="left" w:pos="11908"/>
+          <w:tab w:val="left" w:pos="12824"/>
+          <w:tab w:val="left" w:pos="13740"/>
+          <w:tab w:val="left" w:pos="14656"/>
+        </w:tabs>
+        <w:spacing w:after="0" w:line="240" w:lineRule="auto"/>
+        <w:rPr>
+          <w:rFonts w:ascii="Courier New" w:eastAsia="Times New Roman" w:hAnsi="Courier New" w:cs="Courier New"/>
+          <w:sz w:val="20"/>
+          <w:szCs w:val="20"/>
+          <w:lang w:eastAsia="en-IN"/>
+        </w:rPr>
+      </w:pPr>
+      <w:r>
+        <w:rPr>
+          <w:rFonts w:ascii="Courier New" w:eastAsia="Times New Roman" w:hAnsi="Courier New" w:cs="Courier New"/>
+          <w:sz w:val="20"/>
+          <w:szCs w:val="20"/>
+          <w:lang w:eastAsia="en-IN"/>
+        </w:rPr>
+        <w:t>Mean AQI before full lockdown period started</w:t>
+      </w:r>
+    </w:p>
+    <w:p>
+      <w:pPr>
+        <w:tabs>
+          <w:tab w:val="left" w:pos="916"/>
+          <w:tab w:val="left" w:pos="1832"/>
+          <w:tab w:val="left" w:pos="2748"/>
+          <w:tab w:val="left" w:pos="3664"/>
+          <w:tab w:val="left" w:pos="4580"/>
+          <w:tab w:val="left" w:pos="5496"/>
+          <w:tab w:val="left" w:pos="6412"/>
+          <w:tab w:val="left" w:pos="7328"/>
+          <w:tab w:val="left" w:pos="8244"/>
+          <w:tab w:val="left" w:pos="9160"/>
+          <w:tab w:val="left" w:pos="10076"/>
+          <w:tab w:val="left" w:pos="10992"/>
+          <w:tab w:val="left" w:pos="11908"/>
+          <w:tab w:val="left" w:pos="12824"/>
+          <w:tab w:val="left" w:pos="13740"/>
+          <w:tab w:val="left" w:pos="14656"/>
+        </w:tabs>
+        <w:spacing w:after="0" w:line="240" w:lineRule="auto"/>
+        <w:rPr>
+          <w:rFonts w:ascii="Courier New" w:eastAsia="Times New Roman" w:hAnsi="Courier New" w:cs="Courier New"/>
+          <w:sz w:val="20"/>
+          <w:szCs w:val="20"/>
+          <w:lang w:eastAsia="en-IN"/>
+        </w:rPr>
+      </w:pPr>
+      <w:r>
+        <w:rPr>
+          <w:rFonts w:ascii="Courier New" w:eastAsia="Times New Roman" w:hAnsi="Courier New" w:cs="Courier New"/>
+          <w:sz w:val="20"/>
+          <w:szCs w:val="20"/>
+          <w:lang w:eastAsia="en-IN"/>
+        </w:rPr>
+        <w:t>Mandir Marg, Delhi - DPCC=146.6</w:t>
+      </w:r>
+    </w:p>
+    <w:p>
+      <w:pPr>
+        <w:tabs>
+          <w:tab w:val="left" w:pos="916"/>
+          <w:tab w:val="left" w:pos="1832"/>
+          <w:tab w:val="left" w:pos="2748"/>
+          <w:tab w:val="left" w:pos="3664"/>
+          <w:tab w:val="left" w:pos="4580"/>
+          <w:tab w:val="left" w:pos="5496"/>
+          <w:tab w:val="left" w:pos="6412"/>
+          <w:tab w:val="left" w:pos="7328"/>
+          <w:tab w:val="left" w:pos="8244"/>
+          <w:tab w:val="left" w:pos="9160"/>
+          <w:tab w:val="left" w:pos="10076"/>
+          <w:tab w:val="left" w:pos="10992"/>
+          <w:tab w:val="left" w:pos="11908"/>
+          <w:tab w:val="left" w:pos="12824"/>
+          <w:tab w:val="left" w:pos="13740"/>
+          <w:tab w:val="left" w:pos="14656"/>
+        </w:tabs>
+        <w:spacing w:after="0" w:line="240" w:lineRule="auto"/>
+        <w:rPr>
+          <w:rFonts w:ascii="Courier New" w:eastAsia="Times New Roman" w:hAnsi="Courier New" w:cs="Courier New"/>
+          <w:sz w:val="20"/>
+          <w:szCs w:val="20"/>
+          <w:lang w:eastAsia="en-IN"/>
+        </w:rPr>
+      </w:pPr>
+      <w:r>
+        <w:rPr>
+          <w:rFonts w:ascii="Courier New" w:eastAsia="Times New Roman" w:hAnsi="Courier New" w:cs="Courier New"/>
+          <w:sz w:val="20"/>
+          <w:szCs w:val="20"/>
+          <w:lang w:eastAsia="en-IN"/>
+        </w:rPr>
+        <w:t>Chandni Chowk, Delhi - IITM=250.0</w:t>
+      </w:r>
+    </w:p>
+    <w:p>
+      <w:pPr>
+        <w:tabs>
+          <w:tab w:val="left" w:pos="916"/>
+          <w:tab w:val="left" w:pos="1832"/>
+          <w:tab w:val="left" w:pos="2748"/>
+          <w:tab w:val="left" w:pos="3664"/>
+          <w:tab w:val="left" w:pos="4580"/>
+          <w:tab w:val="left" w:pos="5496"/>
+          <w:tab w:val="left" w:pos="6412"/>
+          <w:tab w:val="left" w:pos="7328"/>
+          <w:tab w:val="left" w:pos="8244"/>
+          <w:tab w:val="left" w:pos="9160"/>
+          <w:tab w:val="left" w:pos="10076"/>
+          <w:tab w:val="left" w:pos="10992"/>
+          <w:tab w:val="left" w:pos="11908"/>
+          <w:tab w:val="left" w:pos="12824"/>
+          <w:tab w:val="left" w:pos="13740"/>
+          <w:tab w:val="left" w:pos="14656"/>
+        </w:tabs>
+        <w:spacing w:after="0" w:line="240" w:lineRule="auto"/>
+        <w:rPr>
+          <w:rFonts w:ascii="Courier New" w:eastAsia="Times New Roman" w:hAnsi="Courier New" w:cs="Courier New"/>
+          <w:sz w:val="20"/>
+          <w:szCs w:val="20"/>
+          <w:lang w:eastAsia="en-IN"/>
+        </w:rPr>
+      </w:pPr>
+      <w:r>
+        <w:rPr>
+          <w:rFonts w:ascii="Courier New" w:eastAsia="Times New Roman" w:hAnsi="Courier New" w:cs="Courier New"/>
+          <w:sz w:val="20"/>
+          <w:szCs w:val="20"/>
+          <w:lang w:eastAsia="en-IN"/>
+        </w:rPr>
+        <w:t>Loni, Ghaziabad - UPPCB=266.8125</w:t>
+      </w:r>
+    </w:p>
+    <w:p>
+      <w:pPr>
+        <w:tabs>
+          <w:tab w:val="left" w:pos="916"/>
+          <w:tab w:val="left" w:pos="1832"/>
+          <w:tab w:val="left" w:pos="2748"/>
+          <w:tab w:val="left" w:pos="3664"/>
+          <w:tab w:val="left" w:pos="4580"/>
+          <w:tab w:val="left" w:pos="5496"/>
+          <w:tab w:val="left" w:pos="6412"/>
+          <w:tab w:val="left" w:pos="7328"/>
+          <w:tab w:val="left" w:pos="8244"/>
+          <w:tab w:val="left" w:pos="9160"/>
+          <w:tab w:val="left" w:pos="10076"/>
+          <w:tab w:val="left" w:pos="10992"/>
+          <w:tab w:val="left" w:pos="11908"/>
+          <w:tab w:val="left" w:pos="12824"/>
+          <w:tab w:val="left" w:pos="13740"/>
+          <w:tab w:val="left" w:pos="14656"/>
+        </w:tabs>
+        <w:spacing w:after="0" w:line="240" w:lineRule="auto"/>
+        <w:rPr>
+          <w:rFonts w:ascii="Courier New" w:eastAsia="Times New Roman" w:hAnsi="Courier New" w:cs="Courier New"/>
+          <w:sz w:val="20"/>
+          <w:szCs w:val="20"/>
+          <w:lang w:eastAsia="en-IN"/>
+        </w:rPr>
+      </w:pPr>
+    </w:p>
+    <w:p>
+      <w:pPr>
+        <w:tabs>
+          <w:tab w:val="left" w:pos="916"/>
+          <w:tab w:val="left" w:pos="1832"/>
+          <w:tab w:val="left" w:pos="2748"/>
+          <w:tab w:val="left" w:pos="3664"/>
+          <w:tab w:val="left" w:pos="4580"/>
+          <w:tab w:val="left" w:pos="5496"/>
+          <w:tab w:val="left" w:pos="6412"/>
+          <w:tab w:val="left" w:pos="7328"/>
+          <w:tab w:val="left" w:pos="8244"/>
+          <w:tab w:val="left" w:pos="9160"/>
+          <w:tab w:val="left" w:pos="10076"/>
+          <w:tab w:val="left" w:pos="10992"/>
+          <w:tab w:val="left" w:pos="11908"/>
+          <w:tab w:val="left" w:pos="12824"/>
+          <w:tab w:val="left" w:pos="13740"/>
+          <w:tab w:val="left" w:pos="14656"/>
+        </w:tabs>
+        <w:spacing w:after="0" w:line="240" w:lineRule="auto"/>
+        <w:rPr>
+          <w:rFonts w:ascii="Courier New" w:eastAsia="Times New Roman" w:hAnsi="Courier New" w:cs="Courier New"/>
+          <w:sz w:val="20"/>
+          <w:szCs w:val="20"/>
+          <w:lang w:eastAsia="en-IN"/>
+        </w:rPr>
+      </w:pPr>
+      <w:r>
+        <w:rPr>
+          <w:rFonts w:ascii="Courier New" w:eastAsia="Times New Roman" w:hAnsi="Courier New" w:cs="Courier New"/>
+          <w:sz w:val="20"/>
+          <w:szCs w:val="20"/>
+          <w:lang w:eastAsia="en-IN"/>
+        </w:rPr>
+        <w:t>Observations from the data</w:t>
+      </w:r>
+    </w:p>
+    <w:p>
+      <w:pPr>
+        <w:tabs>
+          <w:tab w:val="left" w:pos="916"/>
+          <w:tab w:val="left" w:pos="1832"/>
+          <w:tab w:val="left" w:pos="2748"/>
+          <w:tab w:val="left" w:pos="3664"/>
+          <w:tab w:val="left" w:pos="4580"/>
+          <w:tab w:val="left" w:pos="5496"/>
+          <w:tab w:val="left" w:pos="6412"/>
+          <w:tab w:val="left" w:pos="7328"/>
+          <w:tab w:val="left" w:pos="8244"/>
+          <w:tab w:val="left" w:pos="9160"/>
+          <w:tab w:val="left" w:pos="10076"/>
+          <w:tab w:val="left" w:pos="10992"/>
+          <w:tab w:val="left" w:pos="11908"/>
+          <w:tab w:val="left" w:pos="12824"/>
+          <w:tab w:val="left" w:pos="13740"/>
+          <w:tab w:val="left" w:pos="14656"/>
+        </w:tabs>
+        <w:spacing w:after="0" w:line="240" w:lineRule="auto"/>
+        <w:rPr>
+          <w:rFonts w:ascii="Courier New" w:eastAsia="Times New Roman" w:hAnsi="Courier New" w:cs="Courier New"/>
+          <w:sz w:val="20"/>
+          <w:szCs w:val="20"/>
+          <w:lang w:eastAsia="en-IN"/>
+        </w:rPr>
+      </w:pPr>
+    </w:p>
+    <w:p>
+      <w:pPr>
+        <w:pStyle w:val="ListParagraph"/>
+        <w:numPr>
+          <w:ilvl w:val="0"/>
+          <w:numId w:val="5"/>
+        </w:numPr>
+        <w:tabs>
+          <w:tab w:val="left" w:pos="916"/>
+          <w:tab w:val="left" w:pos="1832"/>
+          <w:tab w:val="left" w:pos="2748"/>
+          <w:tab w:val="left" w:pos="3664"/>
+          <w:tab w:val="left" w:pos="4580"/>
+          <w:tab w:val="left" w:pos="5496"/>
+          <w:tab w:val="left" w:pos="6412"/>
+          <w:tab w:val="left" w:pos="7328"/>
+          <w:tab w:val="left" w:pos="8244"/>
+          <w:tab w:val="left" w:pos="9160"/>
+          <w:tab w:val="left" w:pos="10076"/>
+          <w:tab w:val="left" w:pos="10992"/>
+          <w:tab w:val="left" w:pos="11908"/>
+          <w:tab w:val="left" w:pos="12824"/>
+          <w:tab w:val="left" w:pos="13740"/>
+          <w:tab w:val="left" w:pos="14656"/>
+        </w:tabs>
+        <w:spacing w:after="0" w:line="240" w:lineRule="auto"/>
+        <w:rPr>
+          <w:rFonts w:ascii="Courier New" w:eastAsia="Times New Roman" w:hAnsi="Courier New" w:cs="Courier New"/>
+          <w:sz w:val="20"/>
+          <w:szCs w:val="20"/>
+          <w:lang w:eastAsia="en-IN"/>
+        </w:rPr>
+      </w:pPr>
+      <w:r>
+        <w:rPr>
+          <w:rFonts w:ascii="Courier New" w:eastAsia="Times New Roman" w:hAnsi="Courier New" w:cs="Courier New"/>
+          <w:sz w:val="20"/>
+          <w:szCs w:val="20"/>
+          <w:lang w:eastAsia="en-IN"/>
+        </w:rPr>
+        <w:t>The highest mean AQI is for the location of Loni, Ghaziabad region.</w:t>
+      </w:r>
+    </w:p>
+    <w:p>
+      <w:pPr>
+        <w:pStyle w:val="ListParagraph"/>
+        <w:numPr>
+          <w:ilvl w:val="0"/>
+          <w:numId w:val="5"/>
+        </w:numPr>
+        <w:tabs>
+          <w:tab w:val="left" w:pos="916"/>
+          <w:tab w:val="left" w:pos="1832"/>
+          <w:tab w:val="left" w:pos="2748"/>
+          <w:tab w:val="left" w:pos="3664"/>
+          <w:tab w:val="left" w:pos="4580"/>
+          <w:tab w:val="left" w:pos="5496"/>
+          <w:tab w:val="left" w:pos="6412"/>
+          <w:tab w:val="left" w:pos="7328"/>
+          <w:tab w:val="left" w:pos="8244"/>
+          <w:tab w:val="left" w:pos="9160"/>
+          <w:tab w:val="left" w:pos="10076"/>
+          <w:tab w:val="left" w:pos="10992"/>
+          <w:tab w:val="left" w:pos="11908"/>
+          <w:tab w:val="left" w:pos="12824"/>
+          <w:tab w:val="left" w:pos="13740"/>
+          <w:tab w:val="left" w:pos="14656"/>
+        </w:tabs>
+        <w:spacing w:after="0" w:line="240" w:lineRule="auto"/>
+        <w:rPr>
+          <w:rFonts w:ascii="Courier New" w:eastAsia="Times New Roman" w:hAnsi="Courier New" w:cs="Courier New"/>
+          <w:sz w:val="20"/>
+          <w:szCs w:val="20"/>
+          <w:lang w:eastAsia="en-IN"/>
+        </w:rPr>
+      </w:pPr>
+      <w:r>
+        <w:rPr>
+          <w:rFonts w:ascii="Courier New" w:eastAsia="Times New Roman" w:hAnsi="Courier New" w:cs="Courier New"/>
+          <w:sz w:val="20"/>
+          <w:szCs w:val="20"/>
+          <w:lang w:eastAsia="en-IN"/>
+        </w:rPr>
+        <w:t>T</w:t>
+      </w:r>
+      <w:r>
+        <w:rPr>
+          <w:rFonts w:ascii="Courier New" w:eastAsia="Times New Roman" w:hAnsi="Courier New" w:cs="Courier New"/>
+          <w:sz w:val="20"/>
+          <w:szCs w:val="20"/>
+          <w:lang w:eastAsia="en-IN"/>
+        </w:rPr>
+        <w:t>he mean AQI of Mandir Marg and Loni is lower before the lockdown starts.</w:t>
+      </w:r>
+    </w:p>
+    <w:p>
+      <w:pPr>
+        <w:pStyle w:val="ListParagraph"/>
+        <w:numPr>
+          <w:ilvl w:val="0"/>
+          <w:numId w:val="5"/>
+        </w:numPr>
+        <w:tabs>
+          <w:tab w:val="left" w:pos="916"/>
+          <w:tab w:val="left" w:pos="1832"/>
+          <w:tab w:val="left" w:pos="2748"/>
+          <w:tab w:val="left" w:pos="3664"/>
+          <w:tab w:val="left" w:pos="4580"/>
+          <w:tab w:val="left" w:pos="5496"/>
+          <w:tab w:val="left" w:pos="6412"/>
+          <w:tab w:val="left" w:pos="7328"/>
+          <w:tab w:val="left" w:pos="8244"/>
+          <w:tab w:val="left" w:pos="9160"/>
+          <w:tab w:val="left" w:pos="10076"/>
+          <w:tab w:val="left" w:pos="10992"/>
+          <w:tab w:val="left" w:pos="11908"/>
+          <w:tab w:val="left" w:pos="12824"/>
+          <w:tab w:val="left" w:pos="13740"/>
+          <w:tab w:val="left" w:pos="14656"/>
+        </w:tabs>
+        <w:spacing w:after="0" w:line="240" w:lineRule="auto"/>
+        <w:rPr>
+          <w:rFonts w:ascii="Courier New" w:eastAsia="Times New Roman" w:hAnsi="Courier New" w:cs="Courier New"/>
+          <w:sz w:val="20"/>
+          <w:szCs w:val="20"/>
+          <w:lang w:eastAsia="en-IN"/>
+        </w:rPr>
+      </w:pPr>
+      <w:r>
+        <w:rPr>
+          <w:rFonts w:ascii="Courier New" w:eastAsia="Times New Roman" w:hAnsi="Courier New" w:cs="Courier New"/>
+          <w:sz w:val="20"/>
+          <w:szCs w:val="20"/>
+          <w:lang w:eastAsia="en-IN"/>
+        </w:rPr>
+        <w:t>The mean AQI of Chandni Chowk decreases significantly during the lockdown period.</w:t>
+      </w:r>
+    </w:p>
+    <w:p>
+      <w:pPr>
+        <w:rPr>
+          <w:lang w:val="en-US"/>
+        </w:rPr>
+      </w:pPr>
+    </w:p>
+    <w:p>
+      <w:pPr>
+        <w:rPr>
+          <w:lang w:val="en-US"/>
+        </w:rPr>
+      </w:pPr>
+      <w:r>
+        <w:rPr>
+          <w:lang w:val="en-US"/>
+        </w:rPr>
+        <w:lastRenderedPageBreak/>
+        <w:t>The r</w:t>
+      </w:r>
+      <w:r>
+        <w:rPr>
+          <w:lang w:val="en-US"/>
+        </w:rPr>
+        <w:t>egion of interest</w:t>
+      </w:r>
+      <w:r>
+        <w:rPr>
+          <w:lang w:val="en-US"/>
+        </w:rPr>
+        <w:t xml:space="preserve"> is a b</w:t>
+      </w:r>
+      <w:r>
+        <w:rPr>
+          <w:lang w:val="en-US"/>
+        </w:rPr>
+        <w:t>uffer of 0.02 degrees</w:t>
+      </w:r>
+      <w:r>
+        <w:rPr>
+          <w:lang w:val="en-US"/>
+        </w:rPr>
+        <w:t xml:space="preserve"> (approx. 2 km)</w:t>
+      </w:r>
+      <w:r>
+        <w:rPr>
+          <w:lang w:val="en-US"/>
+        </w:rPr>
+        <w:t xml:space="preserve"> is taken around the ground sensors.</w:t>
+      </w:r>
+      <w:r>
+        <w:rPr>
+          <w:lang w:val="en-US"/>
+        </w:rPr>
+        <w:t xml:space="preserve"> The assumption is that n</w:t>
+      </w:r>
+      <w:r>
+        <w:rPr>
+          <w:lang w:val="en-US"/>
+        </w:rPr>
+        <w:t>ear things affect more than distant things.</w:t>
+      </w:r>
+      <w:r>
+        <w:rPr>
+          <w:lang w:val="en-US"/>
+        </w:rPr>
+        <w:t xml:space="preserve"> The highway, railway, industry and forest cover density in the region of interest is as follows.</w:t>
+      </w:r>
+    </w:p>
+    <w:p>
+      <w:pPr>
+        <w:pStyle w:val="HTMLPreformatted"/>
+      </w:pPr>
+      <w:r>
+        <w:t>Road Density Values</w:t>
+      </w:r>
+    </w:p>
+    <w:p>
+      <w:pPr>
+        <w:pStyle w:val="HTMLPreformatted"/>
+      </w:pPr>
+      <w:r>
+        <w:t>Mandir Marg, Delhi - DPCC=2.483152797382156</w:t>
+      </w:r>
+    </w:p>
+    <w:p>
+      <w:pPr>
+        <w:pStyle w:val="HTMLPreformatted"/>
+      </w:pPr>
+      <w:r>
+        <w:t>Road Density Values</w:t>
+      </w:r>
+    </w:p>
+    <w:p>
+      <w:pPr>
+        <w:pStyle w:val="HTMLPreformatted"/>
+      </w:pPr>
+      <w:r>
+        <w:t>Chandni Chowk, Delhi - IITM=2.266370100077988</w:t>
+      </w:r>
+    </w:p>
+    <w:p>
+      <w:pPr>
+        <w:pStyle w:val="HTMLPreformatted"/>
+      </w:pPr>
+      <w:r>
+        <w:t>Road Density Values</w:t>
+      </w:r>
+    </w:p>
+    <w:p>
+      <w:pPr>
+        <w:pStyle w:val="HTMLPreformatted"/>
+      </w:pPr>
+      <w:r>
+        <w:t>Loni, Ghaziabad - UPPCB=0.07730455236204287</w:t>
+      </w:r>
+    </w:p>
+    <w:p>
+      <w:pPr>
+        <w:rPr>
+          <w:lang w:val="en-US"/>
+        </w:rPr>
+      </w:pPr>
+    </w:p>
+    <w:p>
+      <w:pPr>
+        <w:pStyle w:val="HTMLPreformatted"/>
+      </w:pPr>
+      <w:r>
+        <w:t>Forest density</w:t>
+      </w:r>
+    </w:p>
+    <w:p>
+      <w:pPr>
+        <w:pStyle w:val="HTMLPreformatted"/>
+      </w:pPr>
+      <w:r>
+        <w:t>Mandir Marg, Delhi - DPCC=0.00024191357230874682</w:t>
+      </w:r>
+    </w:p>
+    <w:p>
+      <w:pPr>
+        <w:pStyle w:val="HTMLPreformatted"/>
+      </w:pPr>
+      <w:r>
+        <w:t>Forest density</w:t>
+      </w:r>
+    </w:p>
+    <w:p>
+      <w:pPr>
+        <w:pStyle w:val="HTMLPreformatted"/>
+      </w:pPr>
+      <w:r>
+        <w:t>Chandni Chowk, Delhi - IITM=3.0886444917354208e-06</w:t>
+      </w:r>
+    </w:p>
+    <w:p>
+      <w:pPr>
+        <w:pStyle w:val="HTMLPreformatted"/>
+      </w:pPr>
+      <w:r>
+        <w:t>Forest density</w:t>
+      </w:r>
+    </w:p>
+    <w:p>
+      <w:pPr>
+        <w:pStyle w:val="HTMLPreformatted"/>
+      </w:pPr>
+      <w:r>
+        <w:t>Loni, Ghaziabad - UPPCB=0.0</w:t>
+      </w:r>
+    </w:p>
+    <w:p>
+      <w:pPr>
+        <w:rPr>
+          <w:lang w:val="en-US"/>
+        </w:rPr>
+      </w:pPr>
+    </w:p>
+    <w:p>
+      <w:pPr>
+        <w:pStyle w:val="HTMLPreformatted"/>
+      </w:pPr>
+      <w:r>
+        <w:t>Industry density</w:t>
+      </w:r>
+    </w:p>
+    <w:p>
+      <w:pPr>
+        <w:pStyle w:val="HTMLPreformatted"/>
+      </w:pPr>
+      <w:r>
+        <w:t>Mandir Marg, Delhi - DPCC=2.64257285501008e-06</w:t>
+      </w:r>
+    </w:p>
+    <w:p>
+      <w:pPr>
+        <w:pStyle w:val="HTMLPreformatted"/>
+      </w:pPr>
+      <w:r>
+        <w:t>Industry density</w:t>
+      </w:r>
+    </w:p>
+    <w:p>
+      <w:pPr>
+        <w:pStyle w:val="HTMLPreformatted"/>
+      </w:pPr>
+      <w:r>
+        <w:t>Chandni Chowk, Delhi - IITM=0.0</w:t>
+      </w:r>
+    </w:p>
+    <w:p>
+      <w:pPr>
+        <w:pStyle w:val="HTMLPreformatted"/>
+      </w:pPr>
+      <w:r>
+        <w:t>Industry density</w:t>
+      </w:r>
+    </w:p>
+    <w:p>
+      <w:pPr>
+        <w:pStyle w:val="HTMLPreformatted"/>
+      </w:pPr>
+      <w:r>
+        <w:t>Loni, Ghaziabad - UPPCB=0.0</w:t>
+      </w:r>
+    </w:p>
+    <w:p>
+      <w:pPr>
+        <w:rPr>
+          <w:lang w:val="en-US"/>
+        </w:rPr>
+      </w:pPr>
+    </w:p>
+    <w:p>
+      <w:pPr>
+        <w:rPr>
+          <w:lang w:val="en-US"/>
+        </w:rPr>
+      </w:pPr>
+      <w:r>
+        <w:rPr>
+          <w:lang w:val="en-US"/>
+        </w:rPr>
+        <w:t>Observations from the above analysis</w:t>
+      </w:r>
+    </w:p>
+    <w:p>
+      <w:pPr>
+        <w:pStyle w:val="ListParagraph"/>
+        <w:numPr>
+          <w:ilvl w:val="0"/>
+          <w:numId w:val="4"/>
+        </w:numPr>
+        <w:rPr>
+          <w:lang w:val="en-US"/>
+        </w:rPr>
+      </w:pPr>
+      <w:r>
+        <w:rPr>
+          <w:lang w:val="en-US"/>
+        </w:rPr>
+        <w:t>Mandir Marg has the maximum highway and railway density in the region.</w:t>
+      </w:r>
+    </w:p>
+    <w:p>
+      <w:pPr>
+        <w:pStyle w:val="ListParagraph"/>
+        <w:numPr>
+          <w:ilvl w:val="0"/>
+          <w:numId w:val="4"/>
+        </w:numPr>
+        <w:rPr>
+          <w:lang w:val="en-US"/>
+        </w:rPr>
+      </w:pPr>
+      <w:r>
+        <w:rPr>
+          <w:lang w:val="en-US"/>
+        </w:rPr>
+        <w:t>Loni, Ghaziabad has the least highway and railway density in the region.</w:t>
+      </w:r>
+    </w:p>
+    <w:p>
+      <w:pPr>
+        <w:pStyle w:val="ListParagraph"/>
+        <w:numPr>
+          <w:ilvl w:val="0"/>
+          <w:numId w:val="4"/>
+        </w:numPr>
+        <w:rPr>
+          <w:lang w:val="en-US"/>
+        </w:rPr>
+      </w:pPr>
+      <w:r>
+        <w:rPr>
+          <w:lang w:val="en-US"/>
+        </w:rPr>
+        <w:t>Mandir Marg has the highest forest density cover.</w:t>
+      </w:r>
+    </w:p>
+    <w:p>
+      <w:pPr>
+        <w:pStyle w:val="ListParagraph"/>
+        <w:numPr>
+          <w:ilvl w:val="0"/>
+          <w:numId w:val="4"/>
+        </w:numPr>
+        <w:rPr>
+          <w:lang w:val="en-US"/>
+        </w:rPr>
+      </w:pPr>
+      <w:r>
+        <w:rPr>
+          <w:lang w:val="en-US"/>
+        </w:rPr>
+        <w:t>Loni Ghaziabad has the least forest density cover.</w:t>
+      </w:r>
+    </w:p>
+    <w:p>
+      <w:pPr>
+        <w:pStyle w:val="ListParagraph"/>
+        <w:numPr>
+          <w:ilvl w:val="0"/>
+          <w:numId w:val="4"/>
+        </w:numPr>
+        <w:rPr>
+          <w:lang w:val="en-US"/>
+        </w:rPr>
+      </w:pPr>
+      <w:r>
+        <w:rPr>
+          <w:lang w:val="en-US"/>
+        </w:rPr>
+        <w:t xml:space="preserve">Mandir </w:t>
+      </w:r>
+      <w:r>
+        <w:rPr>
+          <w:lang w:val="en-US"/>
+        </w:rPr>
+        <w:t>M</w:t>
+      </w:r>
+      <w:r>
+        <w:rPr>
+          <w:lang w:val="en-US"/>
+        </w:rPr>
+        <w:t>arg has highest density of industries among the other two regions.</w:t>
+      </w:r>
+    </w:p>
+    <w:p>
+      <w:pPr>
+        <w:rPr>
+          <w:lang w:val="en-US"/>
+        </w:rPr>
+      </w:pPr>
+      <w:r>
+        <w:rPr>
+          <w:lang w:val="en-US"/>
+        </w:rPr>
+        <w:t>Fire occurrence data has been collected from the FIRMS Nasa web portal also for the analysis of nearby fire events. The results are as follows.</w:t>
+      </w:r>
+    </w:p>
+    <w:p>
+      <w:pPr>
+        <w:pStyle w:val="HTMLPreformatted"/>
+      </w:pPr>
+      <w:r>
+        <w:t>During Lockdown Stages</w:t>
+      </w:r>
+    </w:p>
+    <w:p>
+      <w:pPr>
+        <w:pStyle w:val="HTMLPreformatted"/>
+      </w:pPr>
+      <w:r>
+        <w:t xml:space="preserve">Total number of </w:t>
+      </w:r>
+      <w:proofErr w:type="spellStart"/>
+      <w:r>
+        <w:t>firespots</w:t>
+      </w:r>
+      <w:proofErr w:type="spellEnd"/>
+      <w:r>
+        <w:t>:  35</w:t>
+      </w:r>
+    </w:p>
+    <w:p>
+      <w:pPr>
+        <w:pStyle w:val="HTMLPreformatted"/>
+      </w:pPr>
+      <w:r>
+        <w:t>Min Distance of fires from Mandir Marg, Delhi - DPCC: 0.051342879966421756</w:t>
+      </w:r>
+    </w:p>
+    <w:p>
+      <w:pPr>
+        <w:pStyle w:val="HTMLPreformatted"/>
+      </w:pPr>
+      <w:r>
+        <w:t>Min Distance of fires from Chandni Chowk, Delhi - IITM: 0.019378902471530596</w:t>
+      </w:r>
+    </w:p>
+    <w:p>
+      <w:pPr>
+        <w:pStyle w:val="HTMLPreformatted"/>
+      </w:pPr>
+      <w:r>
+        <w:t>Min Distance of fires from Loni, Ghaziabad - UPPCB: 0.06484997939861163</w:t>
+      </w:r>
+    </w:p>
+    <w:p>
+      <w:pPr>
+        <w:pStyle w:val="HTMLPreformatted"/>
+      </w:pPr>
+      <w:r>
+        <w:t>During no lockdown Stages</w:t>
+      </w:r>
+    </w:p>
+    <w:p>
+      <w:pPr>
+        <w:pStyle w:val="HTMLPreformatted"/>
+      </w:pPr>
+      <w:r>
+        <w:t xml:space="preserve">Total number of </w:t>
+      </w:r>
+      <w:proofErr w:type="spellStart"/>
+      <w:r>
+        <w:t>firespots</w:t>
+      </w:r>
+      <w:proofErr w:type="spellEnd"/>
+      <w:r>
+        <w:t>:  20</w:t>
+      </w:r>
+    </w:p>
+    <w:p>
+      <w:pPr>
+        <w:pStyle w:val="HTMLPreformatted"/>
+      </w:pPr>
+      <w:r>
+        <w:t>Min Distance of fires from Mandir Marg, Delhi - DPCC: 0.06584397077840266</w:t>
+      </w:r>
+    </w:p>
+    <w:p>
+      <w:pPr>
+        <w:pStyle w:val="HTMLPreformatted"/>
+      </w:pPr>
+      <w:r>
+        <w:t>Min Distance of fires from Chandni Chowk, Delhi - IITM: 0.033417587599974874</w:t>
+      </w:r>
+    </w:p>
+    <w:p>
+      <w:pPr>
+        <w:pStyle w:val="HTMLPreformatted"/>
+      </w:pPr>
+      <w:r>
+        <w:t>Min Distance of fires from Loni, Ghaziabad - UPPCB: 0.04566881651630366</w:t>
+      </w:r>
+    </w:p>
+    <w:p>
+      <w:pPr>
+        <w:rPr>
+          <w:lang w:val="en-US"/>
+        </w:rPr>
+      </w:pPr>
+    </w:p>
+    <w:p>
+      <w:pPr>
+        <w:rPr>
+          <w:lang w:val="en-US"/>
+        </w:rPr>
+      </w:pPr>
+      <w:r>
+        <w:rPr>
+          <w:lang w:val="en-US"/>
+        </w:rPr>
+        <w:t>Observations</w:t>
+      </w:r>
+      <w:r>
+        <w:rPr>
+          <w:lang w:val="en-US"/>
+        </w:rPr>
+        <w:t xml:space="preserve"> from the above data</w:t>
+      </w:r>
+      <w:r>
+        <w:rPr>
+          <w:lang w:val="en-US"/>
+        </w:rPr>
+        <w:t>:</w:t>
+      </w:r>
+    </w:p>
+    <w:p>
+      <w:pPr>
+        <w:pStyle w:val="ListParagraph"/>
+        <w:numPr>
+          <w:ilvl w:val="0"/>
+          <w:numId w:val="7"/>
+        </w:numPr>
+        <w:rPr>
+          <w:lang w:val="en-US"/>
+        </w:rPr>
+      </w:pPr>
+      <w:proofErr w:type="spellStart"/>
+      <w:r>
+        <w:rPr>
+          <w:lang w:val="en-US"/>
+        </w:rPr>
+        <w:t>Firespots</w:t>
+      </w:r>
+      <w:proofErr w:type="spellEnd"/>
+      <w:r>
+        <w:rPr>
+          <w:lang w:val="en-US"/>
+        </w:rPr>
+        <w:t xml:space="preserve"> are near to Chandni Chowk, Delhi - IITM station than others.</w:t>
+      </w:r>
+    </w:p>
+    <w:p>
+      <w:pPr>
+        <w:pStyle w:val="ListParagraph"/>
+        <w:numPr>
+          <w:ilvl w:val="0"/>
+          <w:numId w:val="7"/>
+        </w:numPr>
+        <w:rPr>
+          <w:lang w:val="en-US"/>
+        </w:rPr>
+      </w:pPr>
+      <w:r>
+        <w:rPr>
+          <w:lang w:val="en-US"/>
+        </w:rPr>
+        <w:t xml:space="preserve">Number of </w:t>
+      </w:r>
+      <w:proofErr w:type="spellStart"/>
+      <w:r>
+        <w:rPr>
+          <w:lang w:val="en-US"/>
+        </w:rPr>
+        <w:t>firespots</w:t>
+      </w:r>
+      <w:proofErr w:type="spellEnd"/>
+      <w:r>
+        <w:rPr>
+          <w:lang w:val="en-US"/>
+        </w:rPr>
+        <w:t xml:space="preserve"> during the lockdown is more than during no lockdown.</w:t>
+      </w:r>
+    </w:p>
+    <w:p>
+      <w:pPr>
+        <w:rPr>
+          <w:lang w:val="en-US"/>
+        </w:rPr>
+      </w:pPr>
+      <w:r>
+        <w:rPr>
+          <w:lang w:val="en-US"/>
+        </w:rPr>
+        <w:lastRenderedPageBreak/>
+        <w:t>The</w:t>
+      </w:r>
+      <w:r>
+        <w:rPr>
+          <w:lang w:val="en-US"/>
+        </w:rPr>
+        <w:t xml:space="preserve"> analy</w:t>
+      </w:r>
+      <w:r>
+        <w:rPr>
+          <w:lang w:val="en-US"/>
+        </w:rPr>
+        <w:t>sis of</w:t>
+      </w:r>
+      <w:r>
+        <w:rPr>
+          <w:lang w:val="en-US"/>
+        </w:rPr>
+        <w:t xml:space="preserve"> the aerosol levels using the Landsat 8 </w:t>
+      </w:r>
+      <w:r>
+        <w:rPr>
+          <w:lang w:val="en-US"/>
+        </w:rPr>
+        <w:t>Aerosol</w:t>
+      </w:r>
+      <w:r>
+        <w:rPr>
+          <w:lang w:val="en-US"/>
+        </w:rPr>
+        <w:t xml:space="preserve"> imagery</w:t>
+      </w:r>
+      <w:r>
+        <w:rPr>
+          <w:lang w:val="en-US"/>
+        </w:rPr>
+        <w:t xml:space="preserve"> gives the following results</w:t>
+      </w:r>
+      <w:r>
+        <w:rPr>
+          <w:lang w:val="en-US"/>
+        </w:rPr>
+        <w:t xml:space="preserve">. </w:t>
+      </w:r>
+    </w:p>
+    <w:p>
+      <w:pPr>
+        <w:rPr>
+          <w:lang w:val="en-US"/>
+        </w:rPr>
+      </w:pPr>
+      <w:r>
+        <w:rPr>
+          <w:noProof/>
+          <w:lang w:val="en-US"/>
+        </w:rPr>
+        <w:drawing>
+          <wp:inline distT="0" distB="0" distL="0" distR="0" wp14:anchorId="7D8A5F83" wp14:editId="214C7955">
+            <wp:extent cx="2540166" cy="2590800"/>
+            <wp:effectExtent l="0" t="0" r="0" b="0"/>
+            <wp:docPr id="1" name="Picture 1"/>
+            <wp:cNvGraphicFramePr>
+              <a:graphicFrameLocks xmlns:a="http://schemas.openxmlformats.org/drawingml/2006/main" noChangeAspect="1"/>
+            </wp:cNvGraphicFramePr>
+            <a:graphic xmlns:a="http://schemas.openxmlformats.org/drawingml/2006/main">
+              <a:graphicData uri="http://schemas.openxmlformats.org/drawingml/2006/picture">
+                <pic:pic xmlns:pic="http://schemas.openxmlformats.org/drawingml/2006/picture">
+                  <pic:nvPicPr>
+                    <pic:cNvPr id="1" name="Picture 1"/>
+                    <pic:cNvPicPr>
+                      <a:picLocks noChangeAspect="1" noChangeArrowheads="1"/>
+                    </pic:cNvPicPr>
+                  </pic:nvPicPr>
+                  <pic:blipFill>
+                    <a:blip r:embed="rId5" cstate="print">
+                      <a:extLst>
+                        <a:ext uri="{28A0092B-C50C-407E-A947-70E740481C1C}">
+                          <a14:useLocalDpi xmlns:a14="http://schemas.microsoft.com/office/drawing/2010/main" val="0"/>
+                        </a:ext>
+                      </a:extLst>
+                    </a:blip>
+                    <a:srcRect/>
+                    <a:stretch>
+                      <a:fillRect/>
+                    </a:stretch>
+                  </pic:blipFill>
+                  <pic:spPr bwMode="auto">
+                    <a:xfrm>
+                      <a:off x="0" y="0"/>
+                      <a:ext cx="2547276" cy="2598052"/>
+                    </a:xfrm>
+                    <a:prstGeom prst="rect">
+                      <a:avLst/>
+                    </a:prstGeom>
+                    <a:noFill/>
+                    <a:ln>
+                      <a:noFill/>
+                    </a:ln>
+                  </pic:spPr>
+                </pic:pic>
+              </a:graphicData>
+            </a:graphic>
+          </wp:inline>
+        </w:drawing>
+      </w:r>
+      <w:r>
+        <w:rPr>
+          <w:noProof/>
+          <w:lang w:val="en-US"/>
+        </w:rPr>
+        <w:drawing>
+          <wp:inline distT="0" distB="0" distL="0" distR="0" wp14:anchorId="38CAF5C3" wp14:editId="7DA9E255">
+            <wp:extent cx="2552700" cy="2603586"/>
+            <wp:effectExtent l="0" t="0" r="0" b="6350"/>
+            <wp:docPr id="2" name="Picture 2"/>
+            <wp:cNvGraphicFramePr>
+              <a:graphicFrameLocks xmlns:a="http://schemas.openxmlformats.org/drawingml/2006/main" noChangeAspect="1"/>
+            </wp:cNvGraphicFramePr>
+            <a:graphic xmlns:a="http://schemas.openxmlformats.org/drawingml/2006/main">
+              <a:graphicData uri="http://schemas.openxmlformats.org/drawingml/2006/picture">
+                <pic:pic xmlns:pic="http://schemas.openxmlformats.org/drawingml/2006/picture">
+                  <pic:nvPicPr>
+                    <pic:cNvPr id="0" name="Picture 2"/>
+                    <pic:cNvPicPr>
+                      <a:picLocks noChangeAspect="1" noChangeArrowheads="1"/>
+                    </pic:cNvPicPr>
+                  </pic:nvPicPr>
+                  <pic:blipFill>
+                    <a:blip r:embed="rId6" cstate="print">
+                      <a:extLst>
+                        <a:ext uri="{28A0092B-C50C-407E-A947-70E740481C1C}">
+                          <a14:useLocalDpi xmlns:a14="http://schemas.microsoft.com/office/drawing/2010/main" val="0"/>
+                        </a:ext>
+                      </a:extLst>
+                    </a:blip>
+                    <a:srcRect/>
+                    <a:stretch>
+                      <a:fillRect/>
+                    </a:stretch>
+                  </pic:blipFill>
+                  <pic:spPr bwMode="auto">
+                    <a:xfrm>
+                      <a:off x="0" y="0"/>
+                      <a:ext cx="2558968" cy="2609979"/>
+                    </a:xfrm>
+                    <a:prstGeom prst="rect">
+                      <a:avLst/>
+                    </a:prstGeom>
+                    <a:noFill/>
+                    <a:ln>
+                      <a:noFill/>
+                    </a:ln>
+                  </pic:spPr>
+                </pic:pic>
+              </a:graphicData>
+            </a:graphic>
+          </wp:inline>
+        </w:drawing>
+      </w:r>
       <w:r>
         <w:rPr>
           <w:lang w:val="en-US"/>
@@ -465,6 +2045,1049 @@
           <w:lang w:val="en-US"/>
         </w:rPr>
       </w:pPr>
+      <w:r>
+        <w:rPr>
+          <w:lang w:val="en-US"/>
+        </w:rPr>
+        <w:t xml:space="preserve">On the left, the </w:t>
+      </w:r>
+      <w:r>
+        <w:rPr>
+          <w:lang w:val="en-US"/>
+        </w:rPr>
+        <w:t xml:space="preserve">image is dated between 01-09 April. On the </w:t>
+      </w:r>
+      <w:r>
+        <w:rPr>
+          <w:lang w:val="en-US"/>
+        </w:rPr>
+        <w:t>right-hand</w:t>
+      </w:r>
+      <w:r>
+        <w:rPr>
+          <w:lang w:val="en-US"/>
+        </w:rPr>
+        <w:t xml:space="preserve"> side, the image is dated 17-24</w:t>
+      </w:r>
+      <w:r>
+        <w:rPr>
+          <w:vertAlign w:val="superscript"/>
+          <w:lang w:val="en-US"/>
+        </w:rPr>
+        <w:t>th</w:t>
+      </w:r>
+      <w:r>
+        <w:rPr>
+          <w:lang w:val="en-US"/>
+        </w:rPr>
+        <w:t xml:space="preserve"> April. </w:t>
+      </w:r>
+      <w:r>
+        <w:rPr>
+          <w:lang w:val="en-US"/>
+        </w:rPr>
+        <w:t xml:space="preserve">The </w:t>
+      </w:r>
+      <w:proofErr w:type="spellStart"/>
+      <w:r>
+        <w:rPr>
+          <w:lang w:val="en-US"/>
+        </w:rPr>
+        <w:t>pearson</w:t>
+      </w:r>
+      <w:proofErr w:type="spellEnd"/>
+      <w:r>
+        <w:rPr>
+          <w:lang w:val="en-US"/>
+        </w:rPr>
+        <w:t xml:space="preserve"> correlation values between proximity and the aerosol levels are given as follows.</w:t>
+      </w:r>
+    </w:p>
+    <w:p>
+      <w:pPr>
+        <w:pStyle w:val="HTMLPreformatted"/>
+      </w:pPr>
+      <w:r>
+        <w:t>Aerosol Levels before lockdown</w:t>
+      </w:r>
+    </w:p>
+    <w:p>
+      <w:pPr>
+        <w:pStyle w:val="HTMLPreformatted"/>
+      </w:pPr>
+      <w:r>
+        <w:t>Mean aerosol level:  102.24962809858812</w:t>
+      </w:r>
+    </w:p>
+    <w:p>
+      <w:pPr>
+        <w:pStyle w:val="HTMLPreformatted"/>
+      </w:pPr>
+      <w:r>
+        <w:t>Aerosol-Proximity from Forests:  0.14268556434569138</w:t>
+      </w:r>
+    </w:p>
+    <w:p>
+      <w:pPr>
+        <w:pStyle w:val="HTMLPreformatted"/>
+      </w:pPr>
+      <w:r>
+        <w:t>Aerosol-Proximity from Highways:  -0.07375337222317922</w:t>
+      </w:r>
+    </w:p>
+    <w:p>
+      <w:pPr>
+        <w:pStyle w:val="HTMLPreformatted"/>
+      </w:pPr>
+      <w:r>
+        <w:t>Aerosol-Proximity from Industries:  0.1001126599546994</w:t>
+      </w:r>
+    </w:p>
+    <w:p>
+      <w:pPr>
+        <w:pStyle w:val="HTMLPreformatted"/>
+      </w:pPr>
+    </w:p>
+    <w:p>
+      <w:pPr>
+        <w:pStyle w:val="HTMLPreformatted"/>
+      </w:pPr>
+      <w:r>
+        <w:t>Aerosol Levels after lockdown</w:t>
+      </w:r>
+    </w:p>
+    <w:p>
+      <w:pPr>
+        <w:pStyle w:val="HTMLPreformatted"/>
+      </w:pPr>
+      <w:r>
+        <w:t>Mean aerosol level:  196.16566732100327</w:t>
+      </w:r>
+    </w:p>
+    <w:p>
+      <w:pPr>
+        <w:pStyle w:val="HTMLPreformatted"/>
+      </w:pPr>
+      <w:r>
+        <w:t>Aerosol-Proximity from Forests:  0.03981260856901198</w:t>
+      </w:r>
+    </w:p>
+    <w:p>
+      <w:pPr>
+        <w:pStyle w:val="HTMLPreformatted"/>
+      </w:pPr>
+      <w:r>
+        <w:t>Aerosol-Proximity from Highways:  0.11509387417381903</w:t>
+      </w:r>
+    </w:p>
+    <w:p>
+      <w:pPr>
+        <w:pStyle w:val="HTMLPreformatted"/>
+      </w:pPr>
+      <w:r>
+        <w:t>Aerosol-Proximity from Industries:  0.03501992670922746</w:t>
+      </w:r>
+    </w:p>
+    <w:p>
+      <w:pPr>
+        <w:rPr>
+          <w:lang w:val="en-US"/>
+        </w:rPr>
+      </w:pPr>
+    </w:p>
+    <w:p>
+      <w:pPr>
+        <w:rPr>
+          <w:lang w:val="en-US"/>
+        </w:rPr>
+      </w:pPr>
+      <w:r>
+        <w:rPr>
+          <w:lang w:val="en-US"/>
+        </w:rPr>
+        <w:t>Observations</w:t>
+      </w:r>
+    </w:p>
+    <w:p>
+      <w:pPr>
+        <w:pStyle w:val="ListParagraph"/>
+        <w:numPr>
+          <w:ilvl w:val="0"/>
+          <w:numId w:val="6"/>
+        </w:numPr>
+        <w:rPr>
+          <w:lang w:val="en-US"/>
+        </w:rPr>
+      </w:pPr>
+      <w:r>
+        <w:rPr>
+          <w:lang w:val="en-US"/>
+        </w:rPr>
+        <w:t>Mean aerosol levels</w:t>
+      </w:r>
+      <w:r>
+        <w:rPr>
+          <w:lang w:val="en-US"/>
+        </w:rPr>
+        <w:t xml:space="preserve"> in the region</w:t>
+      </w:r>
+      <w:r>
+        <w:rPr>
+          <w:lang w:val="en-US"/>
+        </w:rPr>
+        <w:t xml:space="preserve"> are higher during the lockdown period.</w:t>
+      </w:r>
+    </w:p>
+    <w:p>
+      <w:pPr>
+        <w:pStyle w:val="ListParagraph"/>
+        <w:numPr>
+          <w:ilvl w:val="0"/>
+          <w:numId w:val="6"/>
+        </w:numPr>
+        <w:rPr>
+          <w:lang w:val="en-US"/>
+        </w:rPr>
+      </w:pPr>
+      <w:r>
+        <w:rPr>
+          <w:lang w:val="en-US"/>
+        </w:rPr>
+        <w:t>The pe</w:t>
+      </w:r>
+      <w:proofErr w:type="spellStart"/>
+      <w:r>
+        <w:rPr>
+          <w:lang w:val="en-US"/>
+        </w:rPr>
+        <w:t>arson</w:t>
+      </w:r>
+      <w:proofErr w:type="spellEnd"/>
+      <w:r>
+        <w:rPr>
+          <w:lang w:val="en-US"/>
+        </w:rPr>
+        <w:t xml:space="preserve"> correlation between aerosol and proximity from forests is higher during no lockdown.</w:t>
+      </w:r>
+    </w:p>
+    <w:p>
+      <w:pPr>
+        <w:pStyle w:val="ListParagraph"/>
+        <w:numPr>
+          <w:ilvl w:val="0"/>
+          <w:numId w:val="6"/>
+        </w:numPr>
+        <w:rPr>
+          <w:lang w:val="en-US"/>
+        </w:rPr>
+      </w:pPr>
+      <w:r>
+        <w:rPr>
+          <w:lang w:val="en-US"/>
+        </w:rPr>
+        <w:t>The pe</w:t>
+      </w:r>
+      <w:proofErr w:type="spellStart"/>
+      <w:r>
+        <w:rPr>
+          <w:lang w:val="en-US"/>
+        </w:rPr>
+        <w:t>arson</w:t>
+      </w:r>
+      <w:proofErr w:type="spellEnd"/>
+      <w:r>
+        <w:rPr>
+          <w:lang w:val="en-US"/>
+        </w:rPr>
+        <w:t xml:space="preserve"> correlation between aerosol and proximity from highways is negative during no lockdown.</w:t>
+      </w:r>
+    </w:p>
+    <w:p>
+      <w:pPr>
+        <w:pStyle w:val="ListParagraph"/>
+        <w:numPr>
+          <w:ilvl w:val="0"/>
+          <w:numId w:val="6"/>
+        </w:numPr>
+        <w:rPr>
+          <w:lang w:val="en-US"/>
+        </w:rPr>
+      </w:pPr>
+      <w:r>
+        <w:rPr>
+          <w:lang w:val="en-US"/>
+        </w:rPr>
+        <w:t xml:space="preserve">The </w:t>
+      </w:r>
+      <w:proofErr w:type="spellStart"/>
+      <w:r>
+        <w:rPr>
+          <w:lang w:val="en-US"/>
+        </w:rPr>
+        <w:t>pearson</w:t>
+      </w:r>
+      <w:proofErr w:type="spellEnd"/>
+      <w:r>
+        <w:rPr>
+          <w:lang w:val="en-US"/>
+        </w:rPr>
+        <w:t xml:space="preserve"> correlation between aerosol and proximity from highways is positive and higher during lockdown.</w:t>
+      </w:r>
+    </w:p>
+    <w:p>
+      <w:pPr>
+        <w:rPr>
+          <w:lang w:val="en-US"/>
+        </w:rPr>
+      </w:pPr>
+    </w:p>
+    <w:p>
+      <w:pPr>
+        <w:pStyle w:val="Heading2"/>
+        <w:rPr>
+          <w:lang w:val="en-US"/>
+        </w:rPr>
+      </w:pPr>
+      <w:r>
+        <w:rPr>
+          <w:lang w:val="en-US"/>
+        </w:rPr>
+        <w:t>Key Outcomes and Takeaways</w:t>
+      </w:r>
+    </w:p>
+    <w:p>
+      <w:pPr>
+        <w:rPr>
+          <w:lang w:val="en-US"/>
+        </w:rPr>
+      </w:pPr>
+    </w:p>
+    <w:p>
+      <w:pPr>
+        <w:rPr>
+          <w:lang w:val="en-US"/>
+        </w:rPr>
+      </w:pPr>
+      <w:r>
+        <w:rPr>
+          <w:lang w:val="en-US"/>
+        </w:rPr>
+        <w:t>Observations from the Data</w:t>
+      </w:r>
+    </w:p>
+    <w:p>
+      <w:pPr>
+        <w:pStyle w:val="ListParagraph"/>
+        <w:numPr>
+          <w:ilvl w:val="0"/>
+          <w:numId w:val="5"/>
+        </w:numPr>
+        <w:tabs>
+          <w:tab w:val="left" w:pos="916"/>
+          <w:tab w:val="left" w:pos="1832"/>
+          <w:tab w:val="left" w:pos="2748"/>
+          <w:tab w:val="left" w:pos="3664"/>
+          <w:tab w:val="left" w:pos="4580"/>
+          <w:tab w:val="left" w:pos="5496"/>
+          <w:tab w:val="left" w:pos="6412"/>
+          <w:tab w:val="left" w:pos="7328"/>
+          <w:tab w:val="left" w:pos="8244"/>
+          <w:tab w:val="left" w:pos="9160"/>
+          <w:tab w:val="left" w:pos="10076"/>
+          <w:tab w:val="left" w:pos="10992"/>
+          <w:tab w:val="left" w:pos="11908"/>
+          <w:tab w:val="left" w:pos="12824"/>
+          <w:tab w:val="left" w:pos="13740"/>
+          <w:tab w:val="left" w:pos="14656"/>
+        </w:tabs>
+        <w:spacing w:after="0" w:line="240" w:lineRule="auto"/>
+        <w:rPr>
+          <w:rFonts w:ascii="Courier New" w:eastAsia="Times New Roman" w:hAnsi="Courier New" w:cs="Courier New"/>
+          <w:sz w:val="20"/>
+          <w:szCs w:val="20"/>
+          <w:lang w:eastAsia="en-IN"/>
+        </w:rPr>
+      </w:pPr>
+      <w:r>
+        <w:rPr>
+          <w:rFonts w:ascii="Courier New" w:eastAsia="Times New Roman" w:hAnsi="Courier New" w:cs="Courier New"/>
+          <w:sz w:val="20"/>
+          <w:szCs w:val="20"/>
+          <w:lang w:eastAsia="en-IN"/>
+        </w:rPr>
+        <w:t>The highest mean AQI is for the location of Loni, Ghaziabad region.</w:t>
+      </w:r>
+    </w:p>
+    <w:p>
+      <w:pPr>
+        <w:pStyle w:val="ListParagraph"/>
+        <w:numPr>
+          <w:ilvl w:val="0"/>
+          <w:numId w:val="5"/>
+        </w:numPr>
+        <w:tabs>
+          <w:tab w:val="left" w:pos="916"/>
+          <w:tab w:val="left" w:pos="1832"/>
+          <w:tab w:val="left" w:pos="2748"/>
+          <w:tab w:val="left" w:pos="3664"/>
+          <w:tab w:val="left" w:pos="4580"/>
+          <w:tab w:val="left" w:pos="5496"/>
+          <w:tab w:val="left" w:pos="6412"/>
+          <w:tab w:val="left" w:pos="7328"/>
+          <w:tab w:val="left" w:pos="8244"/>
+          <w:tab w:val="left" w:pos="9160"/>
+          <w:tab w:val="left" w:pos="10076"/>
+          <w:tab w:val="left" w:pos="10992"/>
+          <w:tab w:val="left" w:pos="11908"/>
+          <w:tab w:val="left" w:pos="12824"/>
+          <w:tab w:val="left" w:pos="13740"/>
+          <w:tab w:val="left" w:pos="14656"/>
+        </w:tabs>
+        <w:spacing w:after="0" w:line="240" w:lineRule="auto"/>
+        <w:rPr>
+          <w:rFonts w:ascii="Courier New" w:eastAsia="Times New Roman" w:hAnsi="Courier New" w:cs="Courier New"/>
+          <w:sz w:val="20"/>
+          <w:szCs w:val="20"/>
+          <w:lang w:eastAsia="en-IN"/>
+        </w:rPr>
+      </w:pPr>
+      <w:r>
+        <w:rPr>
+          <w:rFonts w:ascii="Courier New" w:eastAsia="Times New Roman" w:hAnsi="Courier New" w:cs="Courier New"/>
+          <w:sz w:val="20"/>
+          <w:szCs w:val="20"/>
+          <w:lang w:eastAsia="en-IN"/>
+        </w:rPr>
+        <w:t>The mean AQI of Mandir Marg and Loni is lower before the lockdown starts.</w:t>
+      </w:r>
+    </w:p>
+    <w:p>
+      <w:pPr>
+        <w:pStyle w:val="ListParagraph"/>
+        <w:numPr>
+          <w:ilvl w:val="0"/>
+          <w:numId w:val="8"/>
+        </w:numPr>
+        <w:rPr>
+          <w:lang w:val="en-US"/>
+        </w:rPr>
+      </w:pPr>
+      <w:r>
+        <w:rPr>
+          <w:rFonts w:ascii="Courier New" w:eastAsia="Times New Roman" w:hAnsi="Courier New" w:cs="Courier New"/>
+          <w:sz w:val="20"/>
+          <w:szCs w:val="20"/>
+          <w:lang w:eastAsia="en-IN"/>
+        </w:rPr>
+        <w:lastRenderedPageBreak/>
+        <w:t>The mean AQI of Chandni Chowk decreases during the lockdown period.</w:t>
+      </w:r>
+    </w:p>
+    <w:p>
+      <w:pPr>
+        <w:pStyle w:val="ListParagraph"/>
+        <w:numPr>
+          <w:ilvl w:val="0"/>
+          <w:numId w:val="8"/>
+        </w:numPr>
+        <w:rPr>
+          <w:lang w:val="en-US"/>
+        </w:rPr>
+      </w:pPr>
+      <w:r>
+        <w:rPr>
+          <w:lang w:val="en-US"/>
+        </w:rPr>
+        <w:t>Mandir Marg has the maximum highway and railway density in the region.</w:t>
+      </w:r>
+    </w:p>
+    <w:p>
+      <w:pPr>
+        <w:pStyle w:val="ListParagraph"/>
+        <w:numPr>
+          <w:ilvl w:val="0"/>
+          <w:numId w:val="8"/>
+        </w:numPr>
+        <w:rPr>
+          <w:lang w:val="en-US"/>
+        </w:rPr>
+      </w:pPr>
+      <w:r>
+        <w:rPr>
+          <w:lang w:val="en-US"/>
+        </w:rPr>
+        <w:t>Loni, Ghaziabad has the least highway and railway density in the region.</w:t>
+      </w:r>
+    </w:p>
+    <w:p>
+      <w:pPr>
+        <w:pStyle w:val="ListParagraph"/>
+        <w:numPr>
+          <w:ilvl w:val="0"/>
+          <w:numId w:val="8"/>
+        </w:numPr>
+        <w:rPr>
+          <w:lang w:val="en-US"/>
+        </w:rPr>
+      </w:pPr>
+      <w:r>
+        <w:rPr>
+          <w:lang w:val="en-US"/>
+        </w:rPr>
+        <w:t>Mandir Marg has the highest forest density cover.</w:t>
+      </w:r>
+    </w:p>
+    <w:p>
+      <w:pPr>
+        <w:pStyle w:val="ListParagraph"/>
+        <w:numPr>
+          <w:ilvl w:val="0"/>
+          <w:numId w:val="8"/>
+        </w:numPr>
+        <w:rPr>
+          <w:lang w:val="en-US"/>
+        </w:rPr>
+      </w:pPr>
+      <w:r>
+        <w:rPr>
+          <w:lang w:val="en-US"/>
+        </w:rPr>
+        <w:t>Loni Ghaziabad has the least forest density cover.</w:t>
+      </w:r>
+    </w:p>
+    <w:p>
+      <w:pPr>
+        <w:pStyle w:val="ListParagraph"/>
+        <w:numPr>
+          <w:ilvl w:val="0"/>
+          <w:numId w:val="8"/>
+        </w:numPr>
+        <w:rPr>
+          <w:lang w:val="en-US"/>
+        </w:rPr>
+      </w:pPr>
+      <w:r>
+        <w:rPr>
+          <w:lang w:val="en-US"/>
+        </w:rPr>
+        <w:t xml:space="preserve">Mandir </w:t>
+      </w:r>
+      <w:r>
+        <w:rPr>
+          <w:lang w:val="en-US"/>
+        </w:rPr>
+        <w:t>M</w:t>
+      </w:r>
+      <w:r>
+        <w:rPr>
+          <w:lang w:val="en-US"/>
+        </w:rPr>
+        <w:t>arg has highest density of industries among the other two regions.</w:t>
+      </w:r>
+    </w:p>
+    <w:p>
+      <w:pPr>
+        <w:pStyle w:val="ListParagraph"/>
+        <w:numPr>
+          <w:ilvl w:val="0"/>
+          <w:numId w:val="8"/>
+        </w:numPr>
+        <w:rPr>
+          <w:lang w:val="en-US"/>
+        </w:rPr>
+      </w:pPr>
+      <w:r>
+        <w:rPr>
+          <w:lang w:val="en-US"/>
+        </w:rPr>
+        <w:t>Fire</w:t>
+      </w:r>
+      <w:r>
+        <w:rPr>
+          <w:lang w:val="en-US"/>
+        </w:rPr>
+        <w:t xml:space="preserve"> occurrences</w:t>
+      </w:r>
+      <w:r>
+        <w:rPr>
+          <w:lang w:val="en-US"/>
+        </w:rPr>
+        <w:t xml:space="preserve"> are near to Chandni Chowk, Delhi - IITM station than others.</w:t>
+      </w:r>
+    </w:p>
+    <w:p>
+      <w:pPr>
+        <w:pStyle w:val="ListParagraph"/>
+        <w:numPr>
+          <w:ilvl w:val="0"/>
+          <w:numId w:val="8"/>
+        </w:numPr>
+        <w:rPr>
+          <w:lang w:val="en-US"/>
+        </w:rPr>
+      </w:pPr>
+      <w:r>
+        <w:rPr>
+          <w:lang w:val="en-US"/>
+        </w:rPr>
+        <w:t>Number of fire</w:t>
+      </w:r>
+      <w:r>
+        <w:rPr>
+          <w:lang w:val="en-US"/>
+        </w:rPr>
+        <w:t xml:space="preserve"> occurrences</w:t>
+      </w:r>
+      <w:r>
+        <w:rPr>
+          <w:lang w:val="en-US"/>
+        </w:rPr>
+        <w:t xml:space="preserve"> during the lockdown is more than during no lockdown.</w:t>
+      </w:r>
+    </w:p>
+    <w:p>
+      <w:pPr>
+        <w:pStyle w:val="ListParagraph"/>
+        <w:numPr>
+          <w:ilvl w:val="0"/>
+          <w:numId w:val="8"/>
+        </w:numPr>
+        <w:rPr>
+          <w:lang w:val="en-US"/>
+        </w:rPr>
+      </w:pPr>
+      <w:r>
+        <w:rPr>
+          <w:lang w:val="en-US"/>
+        </w:rPr>
+        <w:t>Mean aerosol levels</w:t>
+      </w:r>
+      <w:r>
+        <w:rPr>
+          <w:lang w:val="en-US"/>
+        </w:rPr>
+        <w:t xml:space="preserve"> in the region</w:t>
+      </w:r>
+      <w:r>
+        <w:rPr>
+          <w:lang w:val="en-US"/>
+        </w:rPr>
+        <w:t xml:space="preserve"> are higher during the lockdown period.</w:t>
+      </w:r>
+    </w:p>
+    <w:p>
+      <w:pPr>
+        <w:pStyle w:val="ListParagraph"/>
+        <w:numPr>
+          <w:ilvl w:val="0"/>
+          <w:numId w:val="8"/>
+        </w:numPr>
+        <w:rPr>
+          <w:lang w:val="en-US"/>
+        </w:rPr>
+      </w:pPr>
+      <w:r>
+        <w:rPr>
+          <w:lang w:val="en-US"/>
+        </w:rPr>
+        <w:t xml:space="preserve">The </w:t>
+      </w:r>
+      <w:proofErr w:type="spellStart"/>
+      <w:r>
+        <w:rPr>
+          <w:lang w:val="en-US"/>
+        </w:rPr>
+        <w:t>pearson</w:t>
+      </w:r>
+      <w:proofErr w:type="spellEnd"/>
+      <w:r>
+        <w:rPr>
+          <w:lang w:val="en-US"/>
+        </w:rPr>
+        <w:t xml:space="preserve"> correlation between aerosol and proximity from forests is higher during no lockdown.</w:t>
+      </w:r>
+    </w:p>
+    <w:p>
+      <w:pPr>
+        <w:pStyle w:val="ListParagraph"/>
+        <w:numPr>
+          <w:ilvl w:val="0"/>
+          <w:numId w:val="8"/>
+        </w:numPr>
+        <w:rPr>
+          <w:lang w:val="en-US"/>
+        </w:rPr>
+      </w:pPr>
+      <w:r>
+        <w:rPr>
+          <w:lang w:val="en-US"/>
+        </w:rPr>
+        <w:t xml:space="preserve">The </w:t>
+      </w:r>
+      <w:proofErr w:type="spellStart"/>
+      <w:r>
+        <w:rPr>
+          <w:lang w:val="en-US"/>
+        </w:rPr>
+        <w:t>pearson</w:t>
+      </w:r>
+      <w:proofErr w:type="spellEnd"/>
+      <w:r>
+        <w:rPr>
+          <w:lang w:val="en-US"/>
+        </w:rPr>
+        <w:t xml:space="preserve"> correlation between aerosol and proximity from highways is negative during no lockdown.</w:t>
+      </w:r>
+    </w:p>
+    <w:p>
+      <w:pPr>
+        <w:pStyle w:val="ListParagraph"/>
+        <w:numPr>
+          <w:ilvl w:val="0"/>
+          <w:numId w:val="8"/>
+        </w:numPr>
+        <w:rPr>
+          <w:lang w:val="en-US"/>
+        </w:rPr>
+      </w:pPr>
+      <w:r>
+        <w:rPr>
+          <w:lang w:val="en-US"/>
+        </w:rPr>
+        <w:t xml:space="preserve">The </w:t>
+      </w:r>
+      <w:proofErr w:type="spellStart"/>
+      <w:r>
+        <w:rPr>
+          <w:lang w:val="en-US"/>
+        </w:rPr>
+        <w:t>pearson</w:t>
+      </w:r>
+      <w:proofErr w:type="spellEnd"/>
+      <w:r>
+        <w:rPr>
+          <w:lang w:val="en-US"/>
+        </w:rPr>
+        <w:t xml:space="preserve"> correlation between aerosol and proximity from highways is positive and higher during lockdown.</w:t>
+      </w:r>
+    </w:p>
+    <w:p>
+      <w:pPr>
+        <w:rPr>
+          <w:lang w:val="en-US"/>
+        </w:rPr>
+      </w:pPr>
+      <w:r>
+        <w:rPr>
+          <w:lang w:val="en-US"/>
+        </w:rPr>
+        <w:t xml:space="preserve">Based on the above observations, we </w:t>
+      </w:r>
+      <w:r>
+        <w:rPr>
+          <w:lang w:val="en-US"/>
+        </w:rPr>
+        <w:t>might</w:t>
+      </w:r>
+      <w:r>
+        <w:rPr>
+          <w:lang w:val="en-US"/>
+        </w:rPr>
+        <w:t xml:space="preserve"> derive the following </w:t>
+      </w:r>
+      <w:r>
+        <w:rPr>
+          <w:lang w:val="en-US"/>
+        </w:rPr>
+        <w:t>takeaways</w:t>
+      </w:r>
+      <w:r>
+        <w:rPr>
+          <w:lang w:val="en-US"/>
+        </w:rPr>
+        <w:t>.</w:t>
+      </w:r>
+    </w:p>
+    <w:p>
+      <w:pPr>
+        <w:pStyle w:val="ListParagraph"/>
+        <w:numPr>
+          <w:ilvl w:val="0"/>
+          <w:numId w:val="9"/>
+        </w:numPr>
+        <w:rPr>
+          <w:lang w:val="en-US"/>
+        </w:rPr>
+      </w:pPr>
+      <w:r>
+        <w:rPr>
+          <w:lang w:val="en-US"/>
+        </w:rPr>
+        <w:t>With increase in the number of fire occurrences, the Mean aerosol levels can rise.</w:t>
+      </w:r>
+    </w:p>
+    <w:p>
+      <w:pPr>
+        <w:pStyle w:val="ListParagraph"/>
+        <w:numPr>
+          <w:ilvl w:val="0"/>
+          <w:numId w:val="9"/>
+        </w:numPr>
+        <w:rPr>
+          <w:lang w:val="en-US"/>
+        </w:rPr>
+      </w:pPr>
+      <w:r>
+        <w:rPr>
+          <w:lang w:val="en-US"/>
+        </w:rPr>
+        <w:t>With increase in distance from forest cover, the aerosol levels also increase.</w:t>
+      </w:r>
+    </w:p>
+    <w:p>
+      <w:pPr>
+        <w:pStyle w:val="ListParagraph"/>
+        <w:numPr>
+          <w:ilvl w:val="0"/>
+          <w:numId w:val="9"/>
+        </w:numPr>
+        <w:rPr>
+          <w:lang w:val="en-US"/>
+        </w:rPr>
+      </w:pPr>
+      <w:r>
+        <w:rPr>
+          <w:lang w:val="en-US"/>
+        </w:rPr>
+        <w:t>Even when there is limited mobility, the aerosol levels can be higher because of nearby fires and absence of forest cover.</w:t>
+      </w:r>
+    </w:p>
+    <w:p>
+      <w:pPr>
+        <w:pStyle w:val="Heading2"/>
+        <w:rPr>
+          <w:lang w:val="en-US"/>
+        </w:rPr>
+      </w:pPr>
+      <w:r>
+        <w:rPr>
+          <w:lang w:val="en-US"/>
+        </w:rPr>
+        <w:t>Geospatial Data</w:t>
+      </w:r>
+    </w:p>
+    <w:p>
+      <w:pPr>
+        <w:rPr>
+          <w:lang w:val="en-US"/>
+        </w:rPr>
+      </w:pPr>
+      <w:r>
+        <w:rPr>
+          <w:lang w:val="en-US"/>
+        </w:rPr>
+        <w:t>Both raster as well as vector data have been used for the project.</w:t>
+      </w:r>
+      <w:r>
+        <w:rPr>
+          <w:lang w:val="en-US"/>
+        </w:rPr>
+        <w:t xml:space="preserve"> List of such data sources are as follows.</w:t>
+      </w:r>
+    </w:p>
+    <w:p>
+      <w:pPr>
+        <w:pStyle w:val="ListParagraph"/>
+        <w:numPr>
+          <w:ilvl w:val="0"/>
+          <w:numId w:val="10"/>
+        </w:numPr>
+        <w:rPr>
+          <w:lang w:val="en-US"/>
+        </w:rPr>
+      </w:pPr>
+      <w:r>
+        <w:rPr>
+          <w:lang w:val="en-US"/>
+        </w:rPr>
+        <w:t>Landsat 8 aerosol raster data.</w:t>
+      </w:r>
+    </w:p>
+    <w:p>
+      <w:pPr>
+        <w:pStyle w:val="ListParagraph"/>
+        <w:numPr>
+          <w:ilvl w:val="0"/>
+          <w:numId w:val="10"/>
+        </w:numPr>
+        <w:rPr>
+          <w:lang w:val="en-US"/>
+        </w:rPr>
+      </w:pPr>
+      <w:r>
+        <w:rPr>
+          <w:lang w:val="en-US"/>
+        </w:rPr>
+        <w:t>Open street maps features.</w:t>
+      </w:r>
+    </w:p>
+    <w:p>
+      <w:pPr>
+        <w:pStyle w:val="ListParagraph"/>
+        <w:numPr>
+          <w:ilvl w:val="0"/>
+          <w:numId w:val="10"/>
+        </w:numPr>
+        <w:rPr>
+          <w:lang w:val="en-US"/>
+        </w:rPr>
+      </w:pPr>
+      <w:r>
+        <w:rPr>
+          <w:lang w:val="en-US"/>
+        </w:rPr>
+        <w:t xml:space="preserve">FIRMS fire </w:t>
+      </w:r>
+      <w:r>
+        <w:rPr>
+          <w:lang w:val="en-US"/>
+        </w:rPr>
+        <w:t>occurrences</w:t>
+      </w:r>
+      <w:r>
+        <w:rPr>
+          <w:lang w:val="en-US"/>
+        </w:rPr>
+        <w:t>.</w:t>
+      </w:r>
+    </w:p>
+    <w:p>
+      <w:pPr>
+        <w:pStyle w:val="ListParagraph"/>
+        <w:numPr>
+          <w:ilvl w:val="0"/>
+          <w:numId w:val="10"/>
+        </w:numPr>
+        <w:rPr>
+          <w:lang w:val="en-US"/>
+        </w:rPr>
+      </w:pPr>
+      <w:r>
+        <w:rPr>
+          <w:lang w:val="en-US"/>
+        </w:rPr>
+        <w:t>CPCB air quality data.</w:t>
+      </w:r>
+    </w:p>
+    <w:p>
+      <w:pPr>
+        <w:pStyle w:val="Heading2"/>
+        <w:rPr>
+          <w:lang w:val="en-US"/>
+        </w:rPr>
+      </w:pPr>
+      <w:r>
+        <w:rPr>
+          <w:lang w:val="en-US"/>
+        </w:rPr>
+        <w:t>Improvements</w:t>
+      </w:r>
+      <w:r>
+        <w:rPr>
+          <w:lang w:val="en-US"/>
+        </w:rPr>
+        <w:t xml:space="preserve"> in methodology</w:t>
+      </w:r>
+    </w:p>
+    <w:p>
+      <w:pPr>
+        <w:pStyle w:val="ListParagraph"/>
+        <w:numPr>
+          <w:ilvl w:val="0"/>
+          <w:numId w:val="12"/>
+        </w:numPr>
+        <w:rPr>
+          <w:lang w:val="en-US"/>
+        </w:rPr>
+      </w:pPr>
+      <w:r>
+        <w:rPr>
+          <w:lang w:val="en-US"/>
+        </w:rPr>
+        <w:t xml:space="preserve">Spatial autocorrelation </w:t>
+      </w:r>
+      <w:r>
+        <w:rPr>
+          <w:lang w:val="en-US"/>
+        </w:rPr>
+        <w:t>can</w:t>
+      </w:r>
+      <w:r>
+        <w:rPr>
+          <w:lang w:val="en-US"/>
+        </w:rPr>
+        <w:t xml:space="preserve"> be </w:t>
+      </w:r>
+      <w:r>
+        <w:rPr>
+          <w:lang w:val="en-US"/>
+        </w:rPr>
+        <w:t>studied</w:t>
+      </w:r>
+      <w:r>
+        <w:rPr>
+          <w:lang w:val="en-US"/>
+        </w:rPr>
+        <w:t xml:space="preserve"> for the variables.</w:t>
+      </w:r>
+    </w:p>
+    <w:p>
+      <w:pPr>
+        <w:pStyle w:val="ListParagraph"/>
+        <w:numPr>
+          <w:ilvl w:val="0"/>
+          <w:numId w:val="12"/>
+        </w:numPr>
+        <w:rPr>
+          <w:lang w:val="en-US"/>
+        </w:rPr>
+      </w:pPr>
+      <w:r>
+        <w:rPr>
+          <w:lang w:val="en-US"/>
+        </w:rPr>
+        <w:t>Clustering algorithms</w:t>
+      </w:r>
+      <w:r>
+        <w:rPr>
+          <w:lang w:val="en-US"/>
+        </w:rPr>
+        <w:t xml:space="preserve"> might be used to study the satellite data</w:t>
+      </w:r>
+      <w:r>
+        <w:rPr>
+          <w:lang w:val="en-US"/>
+        </w:rPr>
+        <w:t>.</w:t>
+      </w:r>
+    </w:p>
+    <w:p>
+      <w:pPr>
+        <w:pStyle w:val="ListParagraph"/>
+        <w:numPr>
+          <w:ilvl w:val="0"/>
+          <w:numId w:val="12"/>
+        </w:numPr>
+        <w:rPr>
+          <w:lang w:val="en-US"/>
+        </w:rPr>
+      </w:pPr>
+      <w:r>
+        <w:rPr>
+          <w:lang w:val="en-US"/>
+        </w:rPr>
+        <w:t>Time series data for a longer period of time could be used.</w:t>
+      </w:r>
     </w:p>
     <w:sectPr>
       <w:pgSz w:w="11906" w:h="16838"/>
@@ -479,6 +3102,119 @@
 <file path=word/numbering.xml><?xml version="1.0" encoding="utf-8"?>
 <w:numbering xmlns:wpc="http://schemas.microsoft.com/office/word/2010/wordprocessingCanvas" xmlns:cx="http://schemas.microsoft.com/office/drawing/2014/chartex" xmlns:cx1="http://schemas.microsoft.com/office/drawing/2015/9/8/chartex" xmlns:cx2="http://schemas.microsoft.com/office/drawing/2015/10/21/chartex" xmlns:cx3="http://schemas.microsoft.com/office/drawing/2016/5/9/chartex" xmlns:cx4="http://schemas.microsoft.com/office/drawing/2016/5/10/chartex" xmlns:cx5="http://schemas.microsoft.com/office/drawing/2016/5/11/chartex" xmlns:cx6="http://schemas.microsoft.com/office/drawing/2016/5/12/chartex" xmlns:cx7="http://schemas.microsoft.com/office/drawing/2016/5/13/chartex" xmlns:cx8="http://schemas.microsoft.com/office/drawing/2016/5/14/chartex" xmlns:mc="http://schemas.openxmlformats.org/markup-compatibility/2006" xmlns:aink="http://schemas.microsoft.com/office/drawing/2016/ink" xmlns:am3d="http://schemas.microsoft.com/office/drawing/2017/model3d" xmlns:o="urn:schemas-microsoft-com:office:office" xmlns:r="http://schemas.openxmlformats.org/officeDocument/2006/relationships" xmlns:m="http://schemas.openxmlformats.org/officeDocument/2006/math" xmlns:v="urn:schemas-microsoft-com:vml" xmlns:wp14="http://schemas.microsoft.com/office/word/2010/wordprocessingDrawing" xmlns:wp="http://schemas.openxmlformats.org/drawingml/2006/wordprocessingDrawing" xmlns:w10="urn:schemas-microsoft-com:office:word" xmlns:w="http://schemas.openxmlformats.org/wordprocessingml/2006/main" xmlns:w14="http://schemas.microsoft.com/office/word/2010/wordml" xmlns:w15="http://schemas.microsoft.com/office/word/2012/wordml" xmlns:w16cex="http://schemas.microsoft.com/office/word/2018/wordml/cex" xmlns:w16cid="http://schemas.microsoft.com/office/word/2016/wordml/cid" xmlns:w16="http://schemas.microsoft.com/office/word/2018/wordml" xmlns:w16sdtdh="http://schemas.microsoft.com/office/word/2020/wordml/sdtdatahash" xmlns:w16se="http://schemas.microsoft.com/office/word/2015/wordml/symex" xmlns:wpg="http://schemas.microsoft.com/office/word/2010/wordprocessingGroup" xmlns:wpi="http://schemas.microsoft.com/office/word/2010/wordprocessingInk" xmlns:wne="http://schemas.microsoft.com/office/word/2006/wordml" xmlns:wps="http://schemas.microsoft.com/office/word/2010/wordprocessingShape" mc:Ignorable="w14 w15 w16se w16cid w16 w16cex w16sdtdh wp14">
   <w:abstractNum w:abstractNumId="0" w15:restartNumberingAfterBreak="0">
+    <w:nsid w:val="043750BA"/>
+    <w:multiLevelType w:val="hybridMultilevel"/>
+    <w:tmpl w:val="6DC2047E"/>
+    <w:lvl w:ilvl="0" w:tplc="40090001">
+      <w:start w:val="1"/>
+      <w:numFmt w:val="bullet"/>
+      <w:lvlText w:val=""/>
+      <w:lvlJc w:val="left"/>
+      <w:pPr>
+        <w:ind w:left="720" w:hanging="360"/>
+      </w:pPr>
+      <w:rPr>
+        <w:rFonts w:ascii="Symbol" w:hAnsi="Symbol" w:hint="default"/>
+      </w:rPr>
+    </w:lvl>
+    <w:lvl w:ilvl="1" w:tplc="40090003" w:tentative="1">
+      <w:start w:val="1"/>
+      <w:numFmt w:val="bullet"/>
+      <w:lvlText w:val="o"/>
+      <w:lvlJc w:val="left"/>
+      <w:pPr>
+        <w:ind w:left="1440" w:hanging="360"/>
+      </w:pPr>
+      <w:rPr>
+        <w:rFonts w:ascii="Courier New" w:hAnsi="Courier New" w:cs="Courier New" w:hint="default"/>
+      </w:rPr>
+    </w:lvl>
+    <w:lvl w:ilvl="2" w:tplc="40090005" w:tentative="1">
+      <w:start w:val="1"/>
+      <w:numFmt w:val="bullet"/>
+      <w:lvlText w:val=""/>
+      <w:lvlJc w:val="left"/>
+      <w:pPr>
+        <w:ind w:left="2160" w:hanging="360"/>
+      </w:pPr>
+      <w:rPr>
+        <w:rFonts w:ascii="Wingdings" w:hAnsi="Wingdings" w:hint="default"/>
+      </w:rPr>
+    </w:lvl>
+    <w:lvl w:ilvl="3" w:tplc="40090001" w:tentative="1">
+      <w:start w:val="1"/>
+      <w:numFmt w:val="bullet"/>
+      <w:lvlText w:val=""/>
+      <w:lvlJc w:val="left"/>
+      <w:pPr>
+        <w:ind w:left="2880" w:hanging="360"/>
+      </w:pPr>
+      <w:rPr>
+        <w:rFonts w:ascii="Symbol" w:hAnsi="Symbol" w:hint="default"/>
+      </w:rPr>
+    </w:lvl>
+    <w:lvl w:ilvl="4" w:tplc="40090003" w:tentative="1">
+      <w:start w:val="1"/>
+      <w:numFmt w:val="bullet"/>
+      <w:lvlText w:val="o"/>
+      <w:lvlJc w:val="left"/>
+      <w:pPr>
+        <w:ind w:left="3600" w:hanging="360"/>
+      </w:pPr>
+      <w:rPr>
+        <w:rFonts w:ascii="Courier New" w:hAnsi="Courier New" w:cs="Courier New" w:hint="default"/>
+      </w:rPr>
+    </w:lvl>
+    <w:lvl w:ilvl="5" w:tplc="40090005" w:tentative="1">
+      <w:start w:val="1"/>
+      <w:numFmt w:val="bullet"/>
+      <w:lvlText w:val=""/>
+      <w:lvlJc w:val="left"/>
+      <w:pPr>
+        <w:ind w:left="4320" w:hanging="360"/>
+      </w:pPr>
+      <w:rPr>
+        <w:rFonts w:ascii="Wingdings" w:hAnsi="Wingdings" w:hint="default"/>
+      </w:rPr>
+    </w:lvl>
+    <w:lvl w:ilvl="6" w:tplc="40090001" w:tentative="1">
+      <w:start w:val="1"/>
+      <w:numFmt w:val="bullet"/>
+      <w:lvlText w:val=""/>
+      <w:lvlJc w:val="left"/>
+      <w:pPr>
+        <w:ind w:left="5040" w:hanging="360"/>
+      </w:pPr>
+      <w:rPr>
+        <w:rFonts w:ascii="Symbol" w:hAnsi="Symbol" w:hint="default"/>
+      </w:rPr>
+    </w:lvl>
+    <w:lvl w:ilvl="7" w:tplc="40090003" w:tentative="1">
+      <w:start w:val="1"/>
+      <w:numFmt w:val="bullet"/>
+      <w:lvlText w:val="o"/>
+      <w:lvlJc w:val="left"/>
+      <w:pPr>
+        <w:ind w:left="5760" w:hanging="360"/>
+      </w:pPr>
+      <w:rPr>
+        <w:rFonts w:ascii="Courier New" w:hAnsi="Courier New" w:cs="Courier New" w:hint="default"/>
+      </w:rPr>
+    </w:lvl>
+    <w:lvl w:ilvl="8" w:tplc="40090005" w:tentative="1">
+      <w:start w:val="1"/>
+      <w:numFmt w:val="bullet"/>
+      <w:lvlText w:val=""/>
+      <w:lvlJc w:val="left"/>
+      <w:pPr>
+        <w:ind w:left="6480" w:hanging="360"/>
+      </w:pPr>
+      <w:rPr>
+        <w:rFonts w:ascii="Wingdings" w:hAnsi="Wingdings" w:hint="default"/>
+      </w:rPr>
+    </w:lvl>
+  </w:abstractNum>
+  <w:abstractNum w:abstractNumId="1" w15:restartNumberingAfterBreak="0">
     <w:nsid w:val="06075919"/>
     <w:multiLevelType w:val="hybridMultilevel"/>
     <w:tmpl w:val="8DF44706"/>
@@ -567,7 +3303,7 @@
       </w:pPr>
     </w:lvl>
   </w:abstractNum>
-  <w:abstractNum w:abstractNumId="1" w15:restartNumberingAfterBreak="0">
+  <w:abstractNum w:abstractNumId="2" w15:restartNumberingAfterBreak="0">
     <w:nsid w:val="0D2B5C7A"/>
     <w:multiLevelType w:val="hybridMultilevel"/>
     <w:tmpl w:val="80721EC4"/>
@@ -656,7 +3392,233 @@
       </w:pPr>
     </w:lvl>
   </w:abstractNum>
-  <w:abstractNum w:abstractNumId="2" w15:restartNumberingAfterBreak="0">
+  <w:abstractNum w:abstractNumId="3" w15:restartNumberingAfterBreak="0">
+    <w:nsid w:val="179C60D3"/>
+    <w:multiLevelType w:val="hybridMultilevel"/>
+    <w:tmpl w:val="0916FF06"/>
+    <w:lvl w:ilvl="0" w:tplc="40090001">
+      <w:start w:val="1"/>
+      <w:numFmt w:val="bullet"/>
+      <w:lvlText w:val=""/>
+      <w:lvlJc w:val="left"/>
+      <w:pPr>
+        <w:ind w:left="720" w:hanging="360"/>
+      </w:pPr>
+      <w:rPr>
+        <w:rFonts w:ascii="Symbol" w:hAnsi="Symbol" w:hint="default"/>
+      </w:rPr>
+    </w:lvl>
+    <w:lvl w:ilvl="1" w:tplc="40090003" w:tentative="1">
+      <w:start w:val="1"/>
+      <w:numFmt w:val="bullet"/>
+      <w:lvlText w:val="o"/>
+      <w:lvlJc w:val="left"/>
+      <w:pPr>
+        <w:ind w:left="1440" w:hanging="360"/>
+      </w:pPr>
+      <w:rPr>
+        <w:rFonts w:ascii="Courier New" w:hAnsi="Courier New" w:cs="Courier New" w:hint="default"/>
+      </w:rPr>
+    </w:lvl>
+    <w:lvl w:ilvl="2" w:tplc="40090005" w:tentative="1">
+      <w:start w:val="1"/>
+      <w:numFmt w:val="bullet"/>
+      <w:lvlText w:val=""/>
+      <w:lvlJc w:val="left"/>
+      <w:pPr>
+        <w:ind w:left="2160" w:hanging="360"/>
+      </w:pPr>
+      <w:rPr>
+        <w:rFonts w:ascii="Wingdings" w:hAnsi="Wingdings" w:hint="default"/>
+      </w:rPr>
+    </w:lvl>
+    <w:lvl w:ilvl="3" w:tplc="40090001" w:tentative="1">
+      <w:start w:val="1"/>
+      <w:numFmt w:val="bullet"/>
+      <w:lvlText w:val=""/>
+      <w:lvlJc w:val="left"/>
+      <w:pPr>
+        <w:ind w:left="2880" w:hanging="360"/>
+      </w:pPr>
+      <w:rPr>
+        <w:rFonts w:ascii="Symbol" w:hAnsi="Symbol" w:hint="default"/>
+      </w:rPr>
+    </w:lvl>
+    <w:lvl w:ilvl="4" w:tplc="40090003" w:tentative="1">
+      <w:start w:val="1"/>
+      <w:numFmt w:val="bullet"/>
+      <w:lvlText w:val="o"/>
+      <w:lvlJc w:val="left"/>
+      <w:pPr>
+        <w:ind w:left="3600" w:hanging="360"/>
+      </w:pPr>
+      <w:rPr>
+        <w:rFonts w:ascii="Courier New" w:hAnsi="Courier New" w:cs="Courier New" w:hint="default"/>
+      </w:rPr>
+    </w:lvl>
+    <w:lvl w:ilvl="5" w:tplc="40090005" w:tentative="1">
+      <w:start w:val="1"/>
+      <w:numFmt w:val="bullet"/>
+      <w:lvlText w:val=""/>
+      <w:lvlJc w:val="left"/>
+      <w:pPr>
+        <w:ind w:left="4320" w:hanging="360"/>
+      </w:pPr>
+      <w:rPr>
+        <w:rFonts w:ascii="Wingdings" w:hAnsi="Wingdings" w:hint="default"/>
+      </w:rPr>
+    </w:lvl>
+    <w:lvl w:ilvl="6" w:tplc="40090001" w:tentative="1">
+      <w:start w:val="1"/>
+      <w:numFmt w:val="bullet"/>
+      <w:lvlText w:val=""/>
+      <w:lvlJc w:val="left"/>
+      <w:pPr>
+        <w:ind w:left="5040" w:hanging="360"/>
+      </w:pPr>
+      <w:rPr>
+        <w:rFonts w:ascii="Symbol" w:hAnsi="Symbol" w:hint="default"/>
+      </w:rPr>
+    </w:lvl>
+    <w:lvl w:ilvl="7" w:tplc="40090003" w:tentative="1">
+      <w:start w:val="1"/>
+      <w:numFmt w:val="bullet"/>
+      <w:lvlText w:val="o"/>
+      <w:lvlJc w:val="left"/>
+      <w:pPr>
+        <w:ind w:left="5760" w:hanging="360"/>
+      </w:pPr>
+      <w:rPr>
+        <w:rFonts w:ascii="Courier New" w:hAnsi="Courier New" w:cs="Courier New" w:hint="default"/>
+      </w:rPr>
+    </w:lvl>
+    <w:lvl w:ilvl="8" w:tplc="40090005" w:tentative="1">
+      <w:start w:val="1"/>
+      <w:numFmt w:val="bullet"/>
+      <w:lvlText w:val=""/>
+      <w:lvlJc w:val="left"/>
+      <w:pPr>
+        <w:ind w:left="6480" w:hanging="360"/>
+      </w:pPr>
+      <w:rPr>
+        <w:rFonts w:ascii="Wingdings" w:hAnsi="Wingdings" w:hint="default"/>
+      </w:rPr>
+    </w:lvl>
+  </w:abstractNum>
+  <w:abstractNum w:abstractNumId="4" w15:restartNumberingAfterBreak="0">
+    <w:nsid w:val="2D76318A"/>
+    <w:multiLevelType w:val="hybridMultilevel"/>
+    <w:tmpl w:val="6E9E40D6"/>
+    <w:lvl w:ilvl="0" w:tplc="40090001">
+      <w:start w:val="1"/>
+      <w:numFmt w:val="bullet"/>
+      <w:lvlText w:val=""/>
+      <w:lvlJc w:val="left"/>
+      <w:pPr>
+        <w:ind w:left="720" w:hanging="360"/>
+      </w:pPr>
+      <w:rPr>
+        <w:rFonts w:ascii="Symbol" w:hAnsi="Symbol" w:hint="default"/>
+      </w:rPr>
+    </w:lvl>
+    <w:lvl w:ilvl="1" w:tplc="40090003" w:tentative="1">
+      <w:start w:val="1"/>
+      <w:numFmt w:val="bullet"/>
+      <w:lvlText w:val="o"/>
+      <w:lvlJc w:val="left"/>
+      <w:pPr>
+        <w:ind w:left="1440" w:hanging="360"/>
+      </w:pPr>
+      <w:rPr>
+        <w:rFonts w:ascii="Courier New" w:hAnsi="Courier New" w:cs="Courier New" w:hint="default"/>
+      </w:rPr>
+    </w:lvl>
+    <w:lvl w:ilvl="2" w:tplc="40090005" w:tentative="1">
+      <w:start w:val="1"/>
+      <w:numFmt w:val="bullet"/>
+      <w:lvlText w:val=""/>
+      <w:lvlJc w:val="left"/>
+      <w:pPr>
+        <w:ind w:left="2160" w:hanging="360"/>
+      </w:pPr>
+      <w:rPr>
+        <w:rFonts w:ascii="Wingdings" w:hAnsi="Wingdings" w:hint="default"/>
+      </w:rPr>
+    </w:lvl>
+    <w:lvl w:ilvl="3" w:tplc="40090001" w:tentative="1">
+      <w:start w:val="1"/>
+      <w:numFmt w:val="bullet"/>
+      <w:lvlText w:val=""/>
+      <w:lvlJc w:val="left"/>
+      <w:pPr>
+        <w:ind w:left="2880" w:hanging="360"/>
+      </w:pPr>
+      <w:rPr>
+        <w:rFonts w:ascii="Symbol" w:hAnsi="Symbol" w:hint="default"/>
+      </w:rPr>
+    </w:lvl>
+    <w:lvl w:ilvl="4" w:tplc="40090003" w:tentative="1">
+      <w:start w:val="1"/>
+      <w:numFmt w:val="bullet"/>
+      <w:lvlText w:val="o"/>
+      <w:lvlJc w:val="left"/>
+      <w:pPr>
+        <w:ind w:left="3600" w:hanging="360"/>
+      </w:pPr>
+      <w:rPr>
+        <w:rFonts w:ascii="Courier New" w:hAnsi="Courier New" w:cs="Courier New" w:hint="default"/>
+      </w:rPr>
+    </w:lvl>
+    <w:lvl w:ilvl="5" w:tplc="40090005" w:tentative="1">
+      <w:start w:val="1"/>
+      <w:numFmt w:val="bullet"/>
+      <w:lvlText w:val=""/>
+      <w:lvlJc w:val="left"/>
+      <w:pPr>
+        <w:ind w:left="4320" w:hanging="360"/>
+      </w:pPr>
+      <w:rPr>
+        <w:rFonts w:ascii="Wingdings" w:hAnsi="Wingdings" w:hint="default"/>
+      </w:rPr>
+    </w:lvl>
+    <w:lvl w:ilvl="6" w:tplc="40090001" w:tentative="1">
+      <w:start w:val="1"/>
+      <w:numFmt w:val="bullet"/>
+      <w:lvlText w:val=""/>
+      <w:lvlJc w:val="left"/>
+      <w:pPr>
+        <w:ind w:left="5040" w:hanging="360"/>
+      </w:pPr>
+      <w:rPr>
+        <w:rFonts w:ascii="Symbol" w:hAnsi="Symbol" w:hint="default"/>
+      </w:rPr>
+    </w:lvl>
+    <w:lvl w:ilvl="7" w:tplc="40090003" w:tentative="1">
+      <w:start w:val="1"/>
+      <w:numFmt w:val="bullet"/>
+      <w:lvlText w:val="o"/>
+      <w:lvlJc w:val="left"/>
+      <w:pPr>
+        <w:ind w:left="5760" w:hanging="360"/>
+      </w:pPr>
+      <w:rPr>
+        <w:rFonts w:ascii="Courier New" w:hAnsi="Courier New" w:cs="Courier New" w:hint="default"/>
+      </w:rPr>
+    </w:lvl>
+    <w:lvl w:ilvl="8" w:tplc="40090005" w:tentative="1">
+      <w:start w:val="1"/>
+      <w:numFmt w:val="bullet"/>
+      <w:lvlText w:val=""/>
+      <w:lvlJc w:val="left"/>
+      <w:pPr>
+        <w:ind w:left="6480" w:hanging="360"/>
+      </w:pPr>
+      <w:rPr>
+        <w:rFonts w:ascii="Wingdings" w:hAnsi="Wingdings" w:hint="default"/>
+      </w:rPr>
+    </w:lvl>
+  </w:abstractNum>
+  <w:abstractNum w:abstractNumId="5" w15:restartNumberingAfterBreak="0">
     <w:nsid w:val="35220F72"/>
     <w:multiLevelType w:val="hybridMultilevel"/>
     <w:tmpl w:val="514400C6"/>
@@ -745,14 +3707,719 @@
       </w:pPr>
     </w:lvl>
   </w:abstractNum>
+  <w:abstractNum w:abstractNumId="6" w15:restartNumberingAfterBreak="0">
+    <w:nsid w:val="378E6FA5"/>
+    <w:multiLevelType w:val="hybridMultilevel"/>
+    <w:tmpl w:val="B6B830DA"/>
+    <w:lvl w:ilvl="0" w:tplc="40090001">
+      <w:start w:val="1"/>
+      <w:numFmt w:val="bullet"/>
+      <w:lvlText w:val=""/>
+      <w:lvlJc w:val="left"/>
+      <w:pPr>
+        <w:ind w:left="720" w:hanging="360"/>
+      </w:pPr>
+      <w:rPr>
+        <w:rFonts w:ascii="Symbol" w:hAnsi="Symbol" w:hint="default"/>
+      </w:rPr>
+    </w:lvl>
+    <w:lvl w:ilvl="1" w:tplc="40090003" w:tentative="1">
+      <w:start w:val="1"/>
+      <w:numFmt w:val="bullet"/>
+      <w:lvlText w:val="o"/>
+      <w:lvlJc w:val="left"/>
+      <w:pPr>
+        <w:ind w:left="1440" w:hanging="360"/>
+      </w:pPr>
+      <w:rPr>
+        <w:rFonts w:ascii="Courier New" w:hAnsi="Courier New" w:cs="Courier New" w:hint="default"/>
+      </w:rPr>
+    </w:lvl>
+    <w:lvl w:ilvl="2" w:tplc="40090005" w:tentative="1">
+      <w:start w:val="1"/>
+      <w:numFmt w:val="bullet"/>
+      <w:lvlText w:val=""/>
+      <w:lvlJc w:val="left"/>
+      <w:pPr>
+        <w:ind w:left="2160" w:hanging="360"/>
+      </w:pPr>
+      <w:rPr>
+        <w:rFonts w:ascii="Wingdings" w:hAnsi="Wingdings" w:hint="default"/>
+      </w:rPr>
+    </w:lvl>
+    <w:lvl w:ilvl="3" w:tplc="40090001" w:tentative="1">
+      <w:start w:val="1"/>
+      <w:numFmt w:val="bullet"/>
+      <w:lvlText w:val=""/>
+      <w:lvlJc w:val="left"/>
+      <w:pPr>
+        <w:ind w:left="2880" w:hanging="360"/>
+      </w:pPr>
+      <w:rPr>
+        <w:rFonts w:ascii="Symbol" w:hAnsi="Symbol" w:hint="default"/>
+      </w:rPr>
+    </w:lvl>
+    <w:lvl w:ilvl="4" w:tplc="40090003" w:tentative="1">
+      <w:start w:val="1"/>
+      <w:numFmt w:val="bullet"/>
+      <w:lvlText w:val="o"/>
+      <w:lvlJc w:val="left"/>
+      <w:pPr>
+        <w:ind w:left="3600" w:hanging="360"/>
+      </w:pPr>
+      <w:rPr>
+        <w:rFonts w:ascii="Courier New" w:hAnsi="Courier New" w:cs="Courier New" w:hint="default"/>
+      </w:rPr>
+    </w:lvl>
+    <w:lvl w:ilvl="5" w:tplc="40090005" w:tentative="1">
+      <w:start w:val="1"/>
+      <w:numFmt w:val="bullet"/>
+      <w:lvlText w:val=""/>
+      <w:lvlJc w:val="left"/>
+      <w:pPr>
+        <w:ind w:left="4320" w:hanging="360"/>
+      </w:pPr>
+      <w:rPr>
+        <w:rFonts w:ascii="Wingdings" w:hAnsi="Wingdings" w:hint="default"/>
+      </w:rPr>
+    </w:lvl>
+    <w:lvl w:ilvl="6" w:tplc="40090001" w:tentative="1">
+      <w:start w:val="1"/>
+      <w:numFmt w:val="bullet"/>
+      <w:lvlText w:val=""/>
+      <w:lvlJc w:val="left"/>
+      <w:pPr>
+        <w:ind w:left="5040" w:hanging="360"/>
+      </w:pPr>
+      <w:rPr>
+        <w:rFonts w:ascii="Symbol" w:hAnsi="Symbol" w:hint="default"/>
+      </w:rPr>
+    </w:lvl>
+    <w:lvl w:ilvl="7" w:tplc="40090003" w:tentative="1">
+      <w:start w:val="1"/>
+      <w:numFmt w:val="bullet"/>
+      <w:lvlText w:val="o"/>
+      <w:lvlJc w:val="left"/>
+      <w:pPr>
+        <w:ind w:left="5760" w:hanging="360"/>
+      </w:pPr>
+      <w:rPr>
+        <w:rFonts w:ascii="Courier New" w:hAnsi="Courier New" w:cs="Courier New" w:hint="default"/>
+      </w:rPr>
+    </w:lvl>
+    <w:lvl w:ilvl="8" w:tplc="40090005" w:tentative="1">
+      <w:start w:val="1"/>
+      <w:numFmt w:val="bullet"/>
+      <w:lvlText w:val=""/>
+      <w:lvlJc w:val="left"/>
+      <w:pPr>
+        <w:ind w:left="6480" w:hanging="360"/>
+      </w:pPr>
+      <w:rPr>
+        <w:rFonts w:ascii="Wingdings" w:hAnsi="Wingdings" w:hint="default"/>
+      </w:rPr>
+    </w:lvl>
+  </w:abstractNum>
+  <w:abstractNum w:abstractNumId="7" w15:restartNumberingAfterBreak="0">
+    <w:nsid w:val="3B043B22"/>
+    <w:multiLevelType w:val="hybridMultilevel"/>
+    <w:tmpl w:val="7FC64770"/>
+    <w:lvl w:ilvl="0" w:tplc="40090001">
+      <w:start w:val="1"/>
+      <w:numFmt w:val="bullet"/>
+      <w:lvlText w:val=""/>
+      <w:lvlJc w:val="left"/>
+      <w:pPr>
+        <w:ind w:left="720" w:hanging="360"/>
+      </w:pPr>
+      <w:rPr>
+        <w:rFonts w:ascii="Symbol" w:hAnsi="Symbol" w:hint="default"/>
+      </w:rPr>
+    </w:lvl>
+    <w:lvl w:ilvl="1" w:tplc="40090003" w:tentative="1">
+      <w:start w:val="1"/>
+      <w:numFmt w:val="bullet"/>
+      <w:lvlText w:val="o"/>
+      <w:lvlJc w:val="left"/>
+      <w:pPr>
+        <w:ind w:left="1440" w:hanging="360"/>
+      </w:pPr>
+      <w:rPr>
+        <w:rFonts w:ascii="Courier New" w:hAnsi="Courier New" w:cs="Courier New" w:hint="default"/>
+      </w:rPr>
+    </w:lvl>
+    <w:lvl w:ilvl="2" w:tplc="40090005" w:tentative="1">
+      <w:start w:val="1"/>
+      <w:numFmt w:val="bullet"/>
+      <w:lvlText w:val=""/>
+      <w:lvlJc w:val="left"/>
+      <w:pPr>
+        <w:ind w:left="2160" w:hanging="360"/>
+      </w:pPr>
+      <w:rPr>
+        <w:rFonts w:ascii="Wingdings" w:hAnsi="Wingdings" w:hint="default"/>
+      </w:rPr>
+    </w:lvl>
+    <w:lvl w:ilvl="3" w:tplc="40090001" w:tentative="1">
+      <w:start w:val="1"/>
+      <w:numFmt w:val="bullet"/>
+      <w:lvlText w:val=""/>
+      <w:lvlJc w:val="left"/>
+      <w:pPr>
+        <w:ind w:left="2880" w:hanging="360"/>
+      </w:pPr>
+      <w:rPr>
+        <w:rFonts w:ascii="Symbol" w:hAnsi="Symbol" w:hint="default"/>
+      </w:rPr>
+    </w:lvl>
+    <w:lvl w:ilvl="4" w:tplc="40090003" w:tentative="1">
+      <w:start w:val="1"/>
+      <w:numFmt w:val="bullet"/>
+      <w:lvlText w:val="o"/>
+      <w:lvlJc w:val="left"/>
+      <w:pPr>
+        <w:ind w:left="3600" w:hanging="360"/>
+      </w:pPr>
+      <w:rPr>
+        <w:rFonts w:ascii="Courier New" w:hAnsi="Courier New" w:cs="Courier New" w:hint="default"/>
+      </w:rPr>
+    </w:lvl>
+    <w:lvl w:ilvl="5" w:tplc="40090005" w:tentative="1">
+      <w:start w:val="1"/>
+      <w:numFmt w:val="bullet"/>
+      <w:lvlText w:val=""/>
+      <w:lvlJc w:val="left"/>
+      <w:pPr>
+        <w:ind w:left="4320" w:hanging="360"/>
+      </w:pPr>
+      <w:rPr>
+        <w:rFonts w:ascii="Wingdings" w:hAnsi="Wingdings" w:hint="default"/>
+      </w:rPr>
+    </w:lvl>
+    <w:lvl w:ilvl="6" w:tplc="40090001" w:tentative="1">
+      <w:start w:val="1"/>
+      <w:numFmt w:val="bullet"/>
+      <w:lvlText w:val=""/>
+      <w:lvlJc w:val="left"/>
+      <w:pPr>
+        <w:ind w:left="5040" w:hanging="360"/>
+      </w:pPr>
+      <w:rPr>
+        <w:rFonts w:ascii="Symbol" w:hAnsi="Symbol" w:hint="default"/>
+      </w:rPr>
+    </w:lvl>
+    <w:lvl w:ilvl="7" w:tplc="40090003" w:tentative="1">
+      <w:start w:val="1"/>
+      <w:numFmt w:val="bullet"/>
+      <w:lvlText w:val="o"/>
+      <w:lvlJc w:val="left"/>
+      <w:pPr>
+        <w:ind w:left="5760" w:hanging="360"/>
+      </w:pPr>
+      <w:rPr>
+        <w:rFonts w:ascii="Courier New" w:hAnsi="Courier New" w:cs="Courier New" w:hint="default"/>
+      </w:rPr>
+    </w:lvl>
+    <w:lvl w:ilvl="8" w:tplc="40090005" w:tentative="1">
+      <w:start w:val="1"/>
+      <w:numFmt w:val="bullet"/>
+      <w:lvlText w:val=""/>
+      <w:lvlJc w:val="left"/>
+      <w:pPr>
+        <w:ind w:left="6480" w:hanging="360"/>
+      </w:pPr>
+      <w:rPr>
+        <w:rFonts w:ascii="Wingdings" w:hAnsi="Wingdings" w:hint="default"/>
+      </w:rPr>
+    </w:lvl>
+  </w:abstractNum>
+  <w:abstractNum w:abstractNumId="8" w15:restartNumberingAfterBreak="0">
+    <w:nsid w:val="4F2D29AD"/>
+    <w:multiLevelType w:val="hybridMultilevel"/>
+    <w:tmpl w:val="26EEFE8E"/>
+    <w:lvl w:ilvl="0" w:tplc="40090001">
+      <w:start w:val="1"/>
+      <w:numFmt w:val="bullet"/>
+      <w:lvlText w:val=""/>
+      <w:lvlJc w:val="left"/>
+      <w:pPr>
+        <w:ind w:left="720" w:hanging="360"/>
+      </w:pPr>
+      <w:rPr>
+        <w:rFonts w:ascii="Symbol" w:hAnsi="Symbol" w:hint="default"/>
+      </w:rPr>
+    </w:lvl>
+    <w:lvl w:ilvl="1" w:tplc="40090003" w:tentative="1">
+      <w:start w:val="1"/>
+      <w:numFmt w:val="bullet"/>
+      <w:lvlText w:val="o"/>
+      <w:lvlJc w:val="left"/>
+      <w:pPr>
+        <w:ind w:left="1440" w:hanging="360"/>
+      </w:pPr>
+      <w:rPr>
+        <w:rFonts w:ascii="Courier New" w:hAnsi="Courier New" w:cs="Courier New" w:hint="default"/>
+      </w:rPr>
+    </w:lvl>
+    <w:lvl w:ilvl="2" w:tplc="40090005" w:tentative="1">
+      <w:start w:val="1"/>
+      <w:numFmt w:val="bullet"/>
+      <w:lvlText w:val=""/>
+      <w:lvlJc w:val="left"/>
+      <w:pPr>
+        <w:ind w:left="2160" w:hanging="360"/>
+      </w:pPr>
+      <w:rPr>
+        <w:rFonts w:ascii="Wingdings" w:hAnsi="Wingdings" w:hint="default"/>
+      </w:rPr>
+    </w:lvl>
+    <w:lvl w:ilvl="3" w:tplc="40090001" w:tentative="1">
+      <w:start w:val="1"/>
+      <w:numFmt w:val="bullet"/>
+      <w:lvlText w:val=""/>
+      <w:lvlJc w:val="left"/>
+      <w:pPr>
+        <w:ind w:left="2880" w:hanging="360"/>
+      </w:pPr>
+      <w:rPr>
+        <w:rFonts w:ascii="Symbol" w:hAnsi="Symbol" w:hint="default"/>
+      </w:rPr>
+    </w:lvl>
+    <w:lvl w:ilvl="4" w:tplc="40090003" w:tentative="1">
+      <w:start w:val="1"/>
+      <w:numFmt w:val="bullet"/>
+      <w:lvlText w:val="o"/>
+      <w:lvlJc w:val="left"/>
+      <w:pPr>
+        <w:ind w:left="3600" w:hanging="360"/>
+      </w:pPr>
+      <w:rPr>
+        <w:rFonts w:ascii="Courier New" w:hAnsi="Courier New" w:cs="Courier New" w:hint="default"/>
+      </w:rPr>
+    </w:lvl>
+    <w:lvl w:ilvl="5" w:tplc="40090005" w:tentative="1">
+      <w:start w:val="1"/>
+      <w:numFmt w:val="bullet"/>
+      <w:lvlText w:val=""/>
+      <w:lvlJc w:val="left"/>
+      <w:pPr>
+        <w:ind w:left="4320" w:hanging="360"/>
+      </w:pPr>
+      <w:rPr>
+        <w:rFonts w:ascii="Wingdings" w:hAnsi="Wingdings" w:hint="default"/>
+      </w:rPr>
+    </w:lvl>
+    <w:lvl w:ilvl="6" w:tplc="40090001" w:tentative="1">
+      <w:start w:val="1"/>
+      <w:numFmt w:val="bullet"/>
+      <w:lvlText w:val=""/>
+      <w:lvlJc w:val="left"/>
+      <w:pPr>
+        <w:ind w:left="5040" w:hanging="360"/>
+      </w:pPr>
+      <w:rPr>
+        <w:rFonts w:ascii="Symbol" w:hAnsi="Symbol" w:hint="default"/>
+      </w:rPr>
+    </w:lvl>
+    <w:lvl w:ilvl="7" w:tplc="40090003" w:tentative="1">
+      <w:start w:val="1"/>
+      <w:numFmt w:val="bullet"/>
+      <w:lvlText w:val="o"/>
+      <w:lvlJc w:val="left"/>
+      <w:pPr>
+        <w:ind w:left="5760" w:hanging="360"/>
+      </w:pPr>
+      <w:rPr>
+        <w:rFonts w:ascii="Courier New" w:hAnsi="Courier New" w:cs="Courier New" w:hint="default"/>
+      </w:rPr>
+    </w:lvl>
+    <w:lvl w:ilvl="8" w:tplc="40090005" w:tentative="1">
+      <w:start w:val="1"/>
+      <w:numFmt w:val="bullet"/>
+      <w:lvlText w:val=""/>
+      <w:lvlJc w:val="left"/>
+      <w:pPr>
+        <w:ind w:left="6480" w:hanging="360"/>
+      </w:pPr>
+      <w:rPr>
+        <w:rFonts w:ascii="Wingdings" w:hAnsi="Wingdings" w:hint="default"/>
+      </w:rPr>
+    </w:lvl>
+  </w:abstractNum>
+  <w:abstractNum w:abstractNumId="9" w15:restartNumberingAfterBreak="0">
+    <w:nsid w:val="578C6D48"/>
+    <w:multiLevelType w:val="hybridMultilevel"/>
+    <w:tmpl w:val="6D385566"/>
+    <w:lvl w:ilvl="0" w:tplc="40090001">
+      <w:start w:val="1"/>
+      <w:numFmt w:val="bullet"/>
+      <w:lvlText w:val=""/>
+      <w:lvlJc w:val="left"/>
+      <w:pPr>
+        <w:ind w:left="720" w:hanging="360"/>
+      </w:pPr>
+      <w:rPr>
+        <w:rFonts w:ascii="Symbol" w:hAnsi="Symbol" w:hint="default"/>
+      </w:rPr>
+    </w:lvl>
+    <w:lvl w:ilvl="1" w:tplc="40090003" w:tentative="1">
+      <w:start w:val="1"/>
+      <w:numFmt w:val="bullet"/>
+      <w:lvlText w:val="o"/>
+      <w:lvlJc w:val="left"/>
+      <w:pPr>
+        <w:ind w:left="1440" w:hanging="360"/>
+      </w:pPr>
+      <w:rPr>
+        <w:rFonts w:ascii="Courier New" w:hAnsi="Courier New" w:cs="Courier New" w:hint="default"/>
+      </w:rPr>
+    </w:lvl>
+    <w:lvl w:ilvl="2" w:tplc="40090005" w:tentative="1">
+      <w:start w:val="1"/>
+      <w:numFmt w:val="bullet"/>
+      <w:lvlText w:val=""/>
+      <w:lvlJc w:val="left"/>
+      <w:pPr>
+        <w:ind w:left="2160" w:hanging="360"/>
+      </w:pPr>
+      <w:rPr>
+        <w:rFonts w:ascii="Wingdings" w:hAnsi="Wingdings" w:hint="default"/>
+      </w:rPr>
+    </w:lvl>
+    <w:lvl w:ilvl="3" w:tplc="40090001" w:tentative="1">
+      <w:start w:val="1"/>
+      <w:numFmt w:val="bullet"/>
+      <w:lvlText w:val=""/>
+      <w:lvlJc w:val="left"/>
+      <w:pPr>
+        <w:ind w:left="2880" w:hanging="360"/>
+      </w:pPr>
+      <w:rPr>
+        <w:rFonts w:ascii="Symbol" w:hAnsi="Symbol" w:hint="default"/>
+      </w:rPr>
+    </w:lvl>
+    <w:lvl w:ilvl="4" w:tplc="40090003" w:tentative="1">
+      <w:start w:val="1"/>
+      <w:numFmt w:val="bullet"/>
+      <w:lvlText w:val="o"/>
+      <w:lvlJc w:val="left"/>
+      <w:pPr>
+        <w:ind w:left="3600" w:hanging="360"/>
+      </w:pPr>
+      <w:rPr>
+        <w:rFonts w:ascii="Courier New" w:hAnsi="Courier New" w:cs="Courier New" w:hint="default"/>
+      </w:rPr>
+    </w:lvl>
+    <w:lvl w:ilvl="5" w:tplc="40090005" w:tentative="1">
+      <w:start w:val="1"/>
+      <w:numFmt w:val="bullet"/>
+      <w:lvlText w:val=""/>
+      <w:lvlJc w:val="left"/>
+      <w:pPr>
+        <w:ind w:left="4320" w:hanging="360"/>
+      </w:pPr>
+      <w:rPr>
+        <w:rFonts w:ascii="Wingdings" w:hAnsi="Wingdings" w:hint="default"/>
+      </w:rPr>
+    </w:lvl>
+    <w:lvl w:ilvl="6" w:tplc="40090001" w:tentative="1">
+      <w:start w:val="1"/>
+      <w:numFmt w:val="bullet"/>
+      <w:lvlText w:val=""/>
+      <w:lvlJc w:val="left"/>
+      <w:pPr>
+        <w:ind w:left="5040" w:hanging="360"/>
+      </w:pPr>
+      <w:rPr>
+        <w:rFonts w:ascii="Symbol" w:hAnsi="Symbol" w:hint="default"/>
+      </w:rPr>
+    </w:lvl>
+    <w:lvl w:ilvl="7" w:tplc="40090003" w:tentative="1">
+      <w:start w:val="1"/>
+      <w:numFmt w:val="bullet"/>
+      <w:lvlText w:val="o"/>
+      <w:lvlJc w:val="left"/>
+      <w:pPr>
+        <w:ind w:left="5760" w:hanging="360"/>
+      </w:pPr>
+      <w:rPr>
+        <w:rFonts w:ascii="Courier New" w:hAnsi="Courier New" w:cs="Courier New" w:hint="default"/>
+      </w:rPr>
+    </w:lvl>
+    <w:lvl w:ilvl="8" w:tplc="40090005" w:tentative="1">
+      <w:start w:val="1"/>
+      <w:numFmt w:val="bullet"/>
+      <w:lvlText w:val=""/>
+      <w:lvlJc w:val="left"/>
+      <w:pPr>
+        <w:ind w:left="6480" w:hanging="360"/>
+      </w:pPr>
+      <w:rPr>
+        <w:rFonts w:ascii="Wingdings" w:hAnsi="Wingdings" w:hint="default"/>
+      </w:rPr>
+    </w:lvl>
+  </w:abstractNum>
+  <w:abstractNum w:abstractNumId="10" w15:restartNumberingAfterBreak="0">
+    <w:nsid w:val="6E9A4C1A"/>
+    <w:multiLevelType w:val="hybridMultilevel"/>
+    <w:tmpl w:val="7EDC5232"/>
+    <w:lvl w:ilvl="0" w:tplc="40090001">
+      <w:start w:val="1"/>
+      <w:numFmt w:val="bullet"/>
+      <w:lvlText w:val=""/>
+      <w:lvlJc w:val="left"/>
+      <w:pPr>
+        <w:ind w:left="720" w:hanging="360"/>
+      </w:pPr>
+      <w:rPr>
+        <w:rFonts w:ascii="Symbol" w:hAnsi="Symbol" w:hint="default"/>
+      </w:rPr>
+    </w:lvl>
+    <w:lvl w:ilvl="1" w:tplc="40090003" w:tentative="1">
+      <w:start w:val="1"/>
+      <w:numFmt w:val="bullet"/>
+      <w:lvlText w:val="o"/>
+      <w:lvlJc w:val="left"/>
+      <w:pPr>
+        <w:ind w:left="1440" w:hanging="360"/>
+      </w:pPr>
+      <w:rPr>
+        <w:rFonts w:ascii="Courier New" w:hAnsi="Courier New" w:cs="Courier New" w:hint="default"/>
+      </w:rPr>
+    </w:lvl>
+    <w:lvl w:ilvl="2" w:tplc="40090005" w:tentative="1">
+      <w:start w:val="1"/>
+      <w:numFmt w:val="bullet"/>
+      <w:lvlText w:val=""/>
+      <w:lvlJc w:val="left"/>
+      <w:pPr>
+        <w:ind w:left="2160" w:hanging="360"/>
+      </w:pPr>
+      <w:rPr>
+        <w:rFonts w:ascii="Wingdings" w:hAnsi="Wingdings" w:hint="default"/>
+      </w:rPr>
+    </w:lvl>
+    <w:lvl w:ilvl="3" w:tplc="40090001" w:tentative="1">
+      <w:start w:val="1"/>
+      <w:numFmt w:val="bullet"/>
+      <w:lvlText w:val=""/>
+      <w:lvlJc w:val="left"/>
+      <w:pPr>
+        <w:ind w:left="2880" w:hanging="360"/>
+      </w:pPr>
+      <w:rPr>
+        <w:rFonts w:ascii="Symbol" w:hAnsi="Symbol" w:hint="default"/>
+      </w:rPr>
+    </w:lvl>
+    <w:lvl w:ilvl="4" w:tplc="40090003" w:tentative="1">
+      <w:start w:val="1"/>
+      <w:numFmt w:val="bullet"/>
+      <w:lvlText w:val="o"/>
+      <w:lvlJc w:val="left"/>
+      <w:pPr>
+        <w:ind w:left="3600" w:hanging="360"/>
+      </w:pPr>
+      <w:rPr>
+        <w:rFonts w:ascii="Courier New" w:hAnsi="Courier New" w:cs="Courier New" w:hint="default"/>
+      </w:rPr>
+    </w:lvl>
+    <w:lvl w:ilvl="5" w:tplc="40090005" w:tentative="1">
+      <w:start w:val="1"/>
+      <w:numFmt w:val="bullet"/>
+      <w:lvlText w:val=""/>
+      <w:lvlJc w:val="left"/>
+      <w:pPr>
+        <w:ind w:left="4320" w:hanging="360"/>
+      </w:pPr>
+      <w:rPr>
+        <w:rFonts w:ascii="Wingdings" w:hAnsi="Wingdings" w:hint="default"/>
+      </w:rPr>
+    </w:lvl>
+    <w:lvl w:ilvl="6" w:tplc="40090001" w:tentative="1">
+      <w:start w:val="1"/>
+      <w:numFmt w:val="bullet"/>
+      <w:lvlText w:val=""/>
+      <w:lvlJc w:val="left"/>
+      <w:pPr>
+        <w:ind w:left="5040" w:hanging="360"/>
+      </w:pPr>
+      <w:rPr>
+        <w:rFonts w:ascii="Symbol" w:hAnsi="Symbol" w:hint="default"/>
+      </w:rPr>
+    </w:lvl>
+    <w:lvl w:ilvl="7" w:tplc="40090003" w:tentative="1">
+      <w:start w:val="1"/>
+      <w:numFmt w:val="bullet"/>
+      <w:lvlText w:val="o"/>
+      <w:lvlJc w:val="left"/>
+      <w:pPr>
+        <w:ind w:left="5760" w:hanging="360"/>
+      </w:pPr>
+      <w:rPr>
+        <w:rFonts w:ascii="Courier New" w:hAnsi="Courier New" w:cs="Courier New" w:hint="default"/>
+      </w:rPr>
+    </w:lvl>
+    <w:lvl w:ilvl="8" w:tplc="40090005" w:tentative="1">
+      <w:start w:val="1"/>
+      <w:numFmt w:val="bullet"/>
+      <w:lvlText w:val=""/>
+      <w:lvlJc w:val="left"/>
+      <w:pPr>
+        <w:ind w:left="6480" w:hanging="360"/>
+      </w:pPr>
+      <w:rPr>
+        <w:rFonts w:ascii="Wingdings" w:hAnsi="Wingdings" w:hint="default"/>
+      </w:rPr>
+    </w:lvl>
+  </w:abstractNum>
+  <w:abstractNum w:abstractNumId="11" w15:restartNumberingAfterBreak="0">
+    <w:nsid w:val="73E14A55"/>
+    <w:multiLevelType w:val="hybridMultilevel"/>
+    <w:tmpl w:val="D910F87E"/>
+    <w:lvl w:ilvl="0" w:tplc="40090001">
+      <w:start w:val="1"/>
+      <w:numFmt w:val="bullet"/>
+      <w:lvlText w:val=""/>
+      <w:lvlJc w:val="left"/>
+      <w:pPr>
+        <w:ind w:left="720" w:hanging="360"/>
+      </w:pPr>
+      <w:rPr>
+        <w:rFonts w:ascii="Symbol" w:hAnsi="Symbol" w:hint="default"/>
+      </w:rPr>
+    </w:lvl>
+    <w:lvl w:ilvl="1" w:tplc="40090003" w:tentative="1">
+      <w:start w:val="1"/>
+      <w:numFmt w:val="bullet"/>
+      <w:lvlText w:val="o"/>
+      <w:lvlJc w:val="left"/>
+      <w:pPr>
+        <w:ind w:left="1440" w:hanging="360"/>
+      </w:pPr>
+      <w:rPr>
+        <w:rFonts w:ascii="Courier New" w:hAnsi="Courier New" w:cs="Courier New" w:hint="default"/>
+      </w:rPr>
+    </w:lvl>
+    <w:lvl w:ilvl="2" w:tplc="40090005" w:tentative="1">
+      <w:start w:val="1"/>
+      <w:numFmt w:val="bullet"/>
+      <w:lvlText w:val=""/>
+      <w:lvlJc w:val="left"/>
+      <w:pPr>
+        <w:ind w:left="2160" w:hanging="360"/>
+      </w:pPr>
+      <w:rPr>
+        <w:rFonts w:ascii="Wingdings" w:hAnsi="Wingdings" w:hint="default"/>
+      </w:rPr>
+    </w:lvl>
+    <w:lvl w:ilvl="3" w:tplc="40090001" w:tentative="1">
+      <w:start w:val="1"/>
+      <w:numFmt w:val="bullet"/>
+      <w:lvlText w:val=""/>
+      <w:lvlJc w:val="left"/>
+      <w:pPr>
+        <w:ind w:left="2880" w:hanging="360"/>
+      </w:pPr>
+      <w:rPr>
+        <w:rFonts w:ascii="Symbol" w:hAnsi="Symbol" w:hint="default"/>
+      </w:rPr>
+    </w:lvl>
+    <w:lvl w:ilvl="4" w:tplc="40090003" w:tentative="1">
+      <w:start w:val="1"/>
+      <w:numFmt w:val="bullet"/>
+      <w:lvlText w:val="o"/>
+      <w:lvlJc w:val="left"/>
+      <w:pPr>
+        <w:ind w:left="3600" w:hanging="360"/>
+      </w:pPr>
+      <w:rPr>
+        <w:rFonts w:ascii="Courier New" w:hAnsi="Courier New" w:cs="Courier New" w:hint="default"/>
+      </w:rPr>
+    </w:lvl>
+    <w:lvl w:ilvl="5" w:tplc="40090005" w:tentative="1">
+      <w:start w:val="1"/>
+      <w:numFmt w:val="bullet"/>
+      <w:lvlText w:val=""/>
+      <w:lvlJc w:val="left"/>
+      <w:pPr>
+        <w:ind w:left="4320" w:hanging="360"/>
+      </w:pPr>
+      <w:rPr>
+        <w:rFonts w:ascii="Wingdings" w:hAnsi="Wingdings" w:hint="default"/>
+      </w:rPr>
+    </w:lvl>
+    <w:lvl w:ilvl="6" w:tplc="40090001" w:tentative="1">
+      <w:start w:val="1"/>
+      <w:numFmt w:val="bullet"/>
+      <w:lvlText w:val=""/>
+      <w:lvlJc w:val="left"/>
+      <w:pPr>
+        <w:ind w:left="5040" w:hanging="360"/>
+      </w:pPr>
+      <w:rPr>
+        <w:rFonts w:ascii="Symbol" w:hAnsi="Symbol" w:hint="default"/>
+      </w:rPr>
+    </w:lvl>
+    <w:lvl w:ilvl="7" w:tplc="40090003" w:tentative="1">
+      <w:start w:val="1"/>
+      <w:numFmt w:val="bullet"/>
+      <w:lvlText w:val="o"/>
+      <w:lvlJc w:val="left"/>
+      <w:pPr>
+        <w:ind w:left="5760" w:hanging="360"/>
+      </w:pPr>
+      <w:rPr>
+        <w:rFonts w:ascii="Courier New" w:hAnsi="Courier New" w:cs="Courier New" w:hint="default"/>
+      </w:rPr>
+    </w:lvl>
+    <w:lvl w:ilvl="8" w:tplc="40090005" w:tentative="1">
+      <w:start w:val="1"/>
+      <w:numFmt w:val="bullet"/>
+      <w:lvlText w:val=""/>
+      <w:lvlJc w:val="left"/>
+      <w:pPr>
+        <w:ind w:left="6480" w:hanging="360"/>
+      </w:pPr>
+      <w:rPr>
+        <w:rFonts w:ascii="Wingdings" w:hAnsi="Wingdings" w:hint="default"/>
+      </w:rPr>
+    </w:lvl>
+  </w:abstractNum>
   <w:num w:numId="1">
+    <w:abstractNumId w:val="2"/>
+  </w:num>
+  <w:num w:numId="2">
+    <w:abstractNumId w:val="5"/>
+  </w:num>
+  <w:num w:numId="3">
     <w:abstractNumId w:val="1"/>
   </w:num>
-  <w:num w:numId="2">
-    <w:abstractNumId w:val="2"/>
+  <w:num w:numId="4">
+    <w:abstractNumId w:val="7"/>
   </w:num>
-  <w:num w:numId="3">
+  <w:num w:numId="5">
+    <w:abstractNumId w:val="8"/>
+  </w:num>
+  <w:num w:numId="6">
+    <w:abstractNumId w:val="11"/>
+  </w:num>
+  <w:num w:numId="7">
     <w:abstractNumId w:val="0"/>
+  </w:num>
+  <w:num w:numId="8">
+    <w:abstractNumId w:val="10"/>
+  </w:num>
+  <w:num w:numId="9">
+    <w:abstractNumId w:val="4"/>
+  </w:num>
+  <w:num w:numId="10">
+    <w:abstractNumId w:val="3"/>
+  </w:num>
+  <w:num w:numId="11">
+    <w:abstractNumId w:val="6"/>
+  </w:num>
+  <w:num w:numId="12">
+    <w:abstractNumId w:val="9"/>
   </w:num>
 </w:numbering>
 </file>
@@ -1177,6 +4844,28 @@
       <w:szCs w:val="32"/>
     </w:rPr>
   </w:style>
+  <w:style w:type="paragraph" w:styleId="Heading2">
+    <w:name w:val="heading 2"/>
+    <w:basedOn w:val="Normal"/>
+    <w:next w:val="Normal"/>
+    <w:link w:val="Heading2Char"/>
+    <w:uiPriority w:val="9"/>
+    <w:unhideWhenUsed/>
+    <w:qFormat/>
+    <w:rsid w:val="00980A3F"/>
+    <w:pPr>
+      <w:keepNext/>
+      <w:keepLines/>
+      <w:spacing w:before="40" w:after="0"/>
+      <w:outlineLvl w:val="1"/>
+    </w:pPr>
+    <w:rPr>
+      <w:rFonts w:asciiTheme="majorHAnsi" w:eastAsiaTheme="majorEastAsia" w:hAnsiTheme="majorHAnsi" w:cstheme="majorBidi"/>
+      <w:color w:val="2F5496" w:themeColor="accent1" w:themeShade="BF"/>
+      <w:sz w:val="26"/>
+      <w:szCs w:val="26"/>
+    </w:rPr>
+  </w:style>
   <w:style w:type="character" w:default="1" w:styleId="DefaultParagraphFont">
     <w:name w:val="Default Paragraph Font"/>
     <w:uiPriority w:val="1"/>
@@ -1261,6 +4950,69 @@
       <w:ind w:left="720"/>
       <w:contextualSpacing/>
     </w:pPr>
+  </w:style>
+  <w:style w:type="paragraph" w:styleId="HTMLPreformatted">
+    <w:name w:val="HTML Preformatted"/>
+    <w:basedOn w:val="Normal"/>
+    <w:link w:val="HTMLPreformattedChar"/>
+    <w:uiPriority w:val="99"/>
+    <w:semiHidden/>
+    <w:unhideWhenUsed/>
+    <w:rsid w:val="001715CC"/>
+    <w:pPr>
+      <w:tabs>
+        <w:tab w:val="left" w:pos="916"/>
+        <w:tab w:val="left" w:pos="1832"/>
+        <w:tab w:val="left" w:pos="2748"/>
+        <w:tab w:val="left" w:pos="3664"/>
+        <w:tab w:val="left" w:pos="4580"/>
+        <w:tab w:val="left" w:pos="5496"/>
+        <w:tab w:val="left" w:pos="6412"/>
+        <w:tab w:val="left" w:pos="7328"/>
+        <w:tab w:val="left" w:pos="8244"/>
+        <w:tab w:val="left" w:pos="9160"/>
+        <w:tab w:val="left" w:pos="10076"/>
+        <w:tab w:val="left" w:pos="10992"/>
+        <w:tab w:val="left" w:pos="11908"/>
+        <w:tab w:val="left" w:pos="12824"/>
+        <w:tab w:val="left" w:pos="13740"/>
+        <w:tab w:val="left" w:pos="14656"/>
+      </w:tabs>
+      <w:spacing w:after="0" w:line="240" w:lineRule="auto"/>
+    </w:pPr>
+    <w:rPr>
+      <w:rFonts w:ascii="Courier New" w:eastAsia="Times New Roman" w:hAnsi="Courier New" w:cs="Courier New"/>
+      <w:sz w:val="20"/>
+      <w:szCs w:val="20"/>
+      <w:lang w:eastAsia="en-IN"/>
+    </w:rPr>
+  </w:style>
+  <w:style w:type="character" w:customStyle="1" w:styleId="HTMLPreformattedChar">
+    <w:name w:val="HTML Preformatted Char"/>
+    <w:basedOn w:val="DefaultParagraphFont"/>
+    <w:link w:val="HTMLPreformatted"/>
+    <w:uiPriority w:val="99"/>
+    <w:semiHidden/>
+    <w:rsid w:val="001715CC"/>
+    <w:rPr>
+      <w:rFonts w:ascii="Courier New" w:eastAsia="Times New Roman" w:hAnsi="Courier New" w:cs="Courier New"/>
+      <w:sz w:val="20"/>
+      <w:szCs w:val="20"/>
+      <w:lang w:eastAsia="en-IN"/>
+    </w:rPr>
+  </w:style>
+  <w:style w:type="character" w:customStyle="1" w:styleId="Heading2Char">
+    <w:name w:val="Heading 2 Char"/>
+    <w:basedOn w:val="DefaultParagraphFont"/>
+    <w:link w:val="Heading2"/>
+    <w:uiPriority w:val="9"/>
+    <w:rsid w:val="00980A3F"/>
+    <w:rPr>
+      <w:rFonts w:asciiTheme="majorHAnsi" w:eastAsiaTheme="majorEastAsia" w:hAnsiTheme="majorHAnsi" w:cstheme="majorBidi"/>
+      <w:color w:val="2F5496" w:themeColor="accent1" w:themeShade="BF"/>
+      <w:sz w:val="26"/>
+      <w:szCs w:val="26"/>
+    </w:rPr>
   </w:style>
 </w:styles>
 </file>

</xml_diff>